<commit_message>
ajout des scénarios d'attaque
</commit_message>
<xml_diff>
--- a/analyse_de_menaces.docx
+++ b/analyse_de_menaces.docx
@@ -111,15 +111,7 @@
         </w:numPr>
       </w:pPr>
       <w:r>
-        <w:t>Les informations des utilisateurs doivent être scrupuleusement protégées (</w:t>
-      </w:r>
-      <w:proofErr w:type="spellStart"/>
-      <w:r>
-        <w:t>privacy</w:t>
-      </w:r>
-      <w:proofErr w:type="spellEnd"/>
-      <w:r>
-        <w:t>)</w:t>
+        <w:t>Les informations des utilisateurs doivent être scrupuleusement protégées (privacy)</w:t>
       </w:r>
     </w:p>
     <w:p>
@@ -131,15 +123,7 @@
         </w:numPr>
       </w:pPr>
       <w:r>
-        <w:t>Les informations accédées par les utilisateurs ne doivent pas pouvoir être tracées (</w:t>
-      </w:r>
-      <w:proofErr w:type="spellStart"/>
-      <w:r>
-        <w:t>privacy</w:t>
-      </w:r>
-      <w:proofErr w:type="spellEnd"/>
-      <w:r>
-        <w:t>)</w:t>
+        <w:t>Les informations accédées par les utilisateurs ne doivent pas pouvoir être tracées (privacy)</w:t>
       </w:r>
     </w:p>
     <w:p>
@@ -169,15 +153,7 @@
         <w:t>s</w:t>
       </w:r>
       <w:r>
-        <w:t xml:space="preserve"> par un utilisateur ne doivent être visibles que pour lui (</w:t>
-      </w:r>
-      <w:proofErr w:type="spellStart"/>
-      <w:r>
-        <w:t>privacy</w:t>
-      </w:r>
-      <w:proofErr w:type="spellEnd"/>
-      <w:r>
-        <w:t>)</w:t>
+        <w:t xml:space="preserve"> par un utilisateur ne doivent être visibles que pour lui (privacy)</w:t>
       </w:r>
     </w:p>
     <w:p>
@@ -515,15 +491,7 @@
         </w:numPr>
       </w:pPr>
       <w:r>
-        <w:t>Hackers, script-</w:t>
-      </w:r>
-      <w:proofErr w:type="spellStart"/>
-      <w:r>
-        <w:t>kiddies</w:t>
-      </w:r>
-      <w:proofErr w:type="spellEnd"/>
-      <w:r>
-        <w:t xml:space="preserve"> </w:t>
+        <w:t xml:space="preserve">Hackers, script-kiddies </w:t>
       </w:r>
     </w:p>
     <w:p>
@@ -571,15 +539,7 @@
         </w:numPr>
       </w:pPr>
       <w:r>
-        <w:t xml:space="preserve">Cybercrime (spam, </w:t>
-      </w:r>
-      <w:proofErr w:type="spellStart"/>
-      <w:r>
-        <w:t>maliciels</w:t>
-      </w:r>
-      <w:proofErr w:type="spellEnd"/>
-      <w:r>
-        <w:t xml:space="preserve">) </w:t>
+        <w:t xml:space="preserve">Cybercrime (spam, maliciels) </w:t>
       </w:r>
     </w:p>
     <w:p>
@@ -591,10 +551,7 @@
         </w:numPr>
       </w:pPr>
       <w:r>
-        <w:t xml:space="preserve">Motivation : </w:t>
-      </w:r>
-      <w:r>
-        <w:t>récupération d’information / nuire aux utilisateurs</w:t>
+        <w:t>Motivation : récupération d’information / nuire aux utilisateurs</w:t>
       </w:r>
     </w:p>
     <w:p>
@@ -606,33 +563,7 @@
         </w:numPr>
       </w:pPr>
       <w:r>
-        <w:t xml:space="preserve">Cible : vol de </w:t>
-      </w:r>
-      <w:proofErr w:type="spellStart"/>
-      <w:r>
-        <w:t>credentials</w:t>
-      </w:r>
-      <w:proofErr w:type="spellEnd"/>
-      <w:r>
-        <w:t xml:space="preserve"> </w:t>
-      </w:r>
-      <w:r>
-        <w:t>des utilisateurs</w:t>
-      </w:r>
-      <w:r>
-        <w:t xml:space="preserve">, spam des </w:t>
-      </w:r>
-      <w:r>
-        <w:t>utilisateur,</w:t>
-      </w:r>
-      <w:r>
-        <w:t xml:space="preserve"> modification </w:t>
-      </w:r>
-      <w:r>
-        <w:t xml:space="preserve">/ récupération </w:t>
-      </w:r>
-      <w:r>
-        <w:t xml:space="preserve">d'informations </w:t>
+        <w:t xml:space="preserve">Cible : vol de credentials des utilisateurs, spam des utilisateur, modification / récupération d'informations </w:t>
       </w:r>
     </w:p>
     <w:p>
@@ -644,10 +575,7 @@
         </w:numPr>
       </w:pPr>
       <w:r>
-        <w:t xml:space="preserve">Potentialité : </w:t>
-      </w:r>
-      <w:r>
-        <w:t>haute</w:t>
+        <w:t>Potentialité : haute</w:t>
       </w:r>
     </w:p>
     <w:p>
@@ -671,13 +599,7 @@
         </w:numPr>
       </w:pPr>
       <w:r>
-        <w:t>Motivation</w:t>
-      </w:r>
-      <w:r>
-        <w:t> : détruire la réputation du site</w:t>
-      </w:r>
-      <w:r>
-        <w:t xml:space="preserve"> </w:t>
+        <w:t xml:space="preserve">Motivation : détruire la réputation du site </w:t>
       </w:r>
     </w:p>
     <w:p>
@@ -689,16 +611,7 @@
         </w:numPr>
       </w:pPr>
       <w:r>
-        <w:t xml:space="preserve">Cible : </w:t>
-      </w:r>
-      <w:r>
-        <w:t>base de données des utilisateurs / base de</w:t>
-      </w:r>
-      <w:r>
-        <w:t xml:space="preserve"> </w:t>
-      </w:r>
-      <w:r>
-        <w:t>données des messages</w:t>
+        <w:t>Cible : base de données des utilisateurs / base de données des messages</w:t>
       </w:r>
     </w:p>
     <w:p>
@@ -710,10 +623,7 @@
         </w:numPr>
       </w:pPr>
       <w:r>
-        <w:t xml:space="preserve">Potentialité : </w:t>
-      </w:r>
-      <w:r>
-        <w:t>faible</w:t>
+        <w:t>Potentialité : faible</w:t>
       </w:r>
     </w:p>
     <w:p>
@@ -727,13 +637,129 @@
       </w:pPr>
       <w:r>
         <w:lastRenderedPageBreak/>
-        <w:t>Identification des scénarios</w:t>
-      </w:r>
-      <w:r>
-        <w:t xml:space="preserve"> d’attaque</w:t>
-      </w:r>
-    </w:p>
-    <w:p/>
+        <w:t>Identification des scénarios d’attaque</w:t>
+      </w:r>
+    </w:p>
+    <w:p>
+      <w:pPr>
+        <w:pStyle w:val="Paragraphedeliste"/>
+        <w:numPr>
+          <w:ilvl w:val="0"/>
+          <w:numId w:val="12"/>
+        </w:numPr>
+      </w:pPr>
+      <w:r>
+        <w:t>Vol de données (users / messages)</w:t>
+      </w:r>
+    </w:p>
+    <w:p>
+      <w:pPr>
+        <w:pStyle w:val="Paragraphedeliste"/>
+        <w:numPr>
+          <w:ilvl w:val="0"/>
+          <w:numId w:val="12"/>
+        </w:numPr>
+      </w:pPr>
+      <w:r>
+        <w:t xml:space="preserve">Rendre le service inaccessible </w:t>
+      </w:r>
+    </w:p>
+    <w:p>
+      <w:pPr>
+        <w:pStyle w:val="Paragraphedeliste"/>
+        <w:numPr>
+          <w:ilvl w:val="1"/>
+          <w:numId w:val="12"/>
+        </w:numPr>
+      </w:pPr>
+      <w:r>
+        <w:t xml:space="preserve">Corruption des données  </w:t>
+      </w:r>
+    </w:p>
+    <w:p>
+      <w:pPr>
+        <w:pStyle w:val="Paragraphedeliste"/>
+        <w:numPr>
+          <w:ilvl w:val="1"/>
+          <w:numId w:val="12"/>
+        </w:numPr>
+      </w:pPr>
+      <w:r>
+        <w:t>DOS</w:t>
+      </w:r>
+    </w:p>
+    <w:p>
+      <w:pPr>
+        <w:pStyle w:val="Paragraphedeliste"/>
+        <w:numPr>
+          <w:ilvl w:val="0"/>
+          <w:numId w:val="12"/>
+        </w:numPr>
+      </w:pPr>
+      <w:r>
+        <w:t>Vol de credentials</w:t>
+      </w:r>
+    </w:p>
+    <w:p>
+      <w:pPr>
+        <w:pStyle w:val="Paragraphedeliste"/>
+        <w:numPr>
+          <w:ilvl w:val="0"/>
+          <w:numId w:val="12"/>
+        </w:numPr>
+      </w:pPr>
+      <w:r>
+        <w:t>Prise de l’identité d’un compte (authenticité)</w:t>
+      </w:r>
+    </w:p>
+    <w:p>
+      <w:pPr>
+        <w:pStyle w:val="Paragraphedeliste"/>
+        <w:numPr>
+          <w:ilvl w:val="1"/>
+          <w:numId w:val="12"/>
+        </w:numPr>
+      </w:pPr>
+      <w:r>
+        <w:t>Session hijacking</w:t>
+      </w:r>
+    </w:p>
+    <w:p>
+      <w:pPr>
+        <w:pStyle w:val="Paragraphedeliste"/>
+        <w:numPr>
+          <w:ilvl w:val="1"/>
+          <w:numId w:val="12"/>
+        </w:numPr>
+      </w:pPr>
+      <w:r>
+        <w:t>Brute force de credentials</w:t>
+      </w:r>
+    </w:p>
+    <w:p>
+      <w:pPr>
+        <w:pStyle w:val="Paragraphedeliste"/>
+        <w:numPr>
+          <w:ilvl w:val="0"/>
+          <w:numId w:val="12"/>
+        </w:numPr>
+      </w:pPr>
+      <w:r>
+        <w:t>Modification de données (intégrité)</w:t>
+      </w:r>
+    </w:p>
+    <w:p>
+      <w:pPr>
+        <w:pStyle w:val="Paragraphedeliste"/>
+        <w:numPr>
+          <w:ilvl w:val="0"/>
+          <w:numId w:val="12"/>
+        </w:numPr>
+      </w:pPr>
+      <w:r>
+        <w:t>Elévation de privilèges</w:t>
+      </w:r>
+    </w:p>
     <w:sectPr>
       <w:pgSz w:w="11906" w:h="16838"/>
       <w:pgMar w:top="1417" w:right="1417" w:bottom="1134" w:left="1417" w:header="708" w:footer="708" w:gutter="0"/>
@@ -1064,6 +1090,95 @@
     </w:lvl>
   </w:abstractNum>
   <w:abstractNum w:abstractNumId="3" w15:restartNumberingAfterBreak="0">
+    <w:nsid w:val="4665478F"/>
+    <w:multiLevelType w:val="hybridMultilevel"/>
+    <w:tmpl w:val="0C846712"/>
+    <w:lvl w:ilvl="0" w:tplc="6BF4DE9E">
+      <w:start w:val="1"/>
+      <w:numFmt w:val="decimal"/>
+      <w:lvlText w:val="%1."/>
+      <w:lvlJc w:val="left"/>
+      <w:pPr>
+        <w:ind w:left="1080" w:hanging="360"/>
+      </w:pPr>
+      <w:rPr>
+        <w:rFonts w:hint="default"/>
+      </w:rPr>
+    </w:lvl>
+    <w:lvl w:ilvl="1" w:tplc="100C0019">
+      <w:start w:val="1"/>
+      <w:numFmt w:val="lowerLetter"/>
+      <w:lvlText w:val="%2."/>
+      <w:lvlJc w:val="left"/>
+      <w:pPr>
+        <w:ind w:left="1800" w:hanging="360"/>
+      </w:pPr>
+    </w:lvl>
+    <w:lvl w:ilvl="2" w:tplc="100C001B" w:tentative="1">
+      <w:start w:val="1"/>
+      <w:numFmt w:val="lowerRoman"/>
+      <w:lvlText w:val="%3."/>
+      <w:lvlJc w:val="right"/>
+      <w:pPr>
+        <w:ind w:left="2520" w:hanging="180"/>
+      </w:pPr>
+    </w:lvl>
+    <w:lvl w:ilvl="3" w:tplc="100C000F" w:tentative="1">
+      <w:start w:val="1"/>
+      <w:numFmt w:val="decimal"/>
+      <w:lvlText w:val="%4."/>
+      <w:lvlJc w:val="left"/>
+      <w:pPr>
+        <w:ind w:left="3240" w:hanging="360"/>
+      </w:pPr>
+    </w:lvl>
+    <w:lvl w:ilvl="4" w:tplc="100C0019" w:tentative="1">
+      <w:start w:val="1"/>
+      <w:numFmt w:val="lowerLetter"/>
+      <w:lvlText w:val="%5."/>
+      <w:lvlJc w:val="left"/>
+      <w:pPr>
+        <w:ind w:left="3960" w:hanging="360"/>
+      </w:pPr>
+    </w:lvl>
+    <w:lvl w:ilvl="5" w:tplc="100C001B" w:tentative="1">
+      <w:start w:val="1"/>
+      <w:numFmt w:val="lowerRoman"/>
+      <w:lvlText w:val="%6."/>
+      <w:lvlJc w:val="right"/>
+      <w:pPr>
+        <w:ind w:left="4680" w:hanging="180"/>
+      </w:pPr>
+    </w:lvl>
+    <w:lvl w:ilvl="6" w:tplc="100C000F" w:tentative="1">
+      <w:start w:val="1"/>
+      <w:numFmt w:val="decimal"/>
+      <w:lvlText w:val="%7."/>
+      <w:lvlJc w:val="left"/>
+      <w:pPr>
+        <w:ind w:left="5400" w:hanging="360"/>
+      </w:pPr>
+    </w:lvl>
+    <w:lvl w:ilvl="7" w:tplc="100C0019" w:tentative="1">
+      <w:start w:val="1"/>
+      <w:numFmt w:val="lowerLetter"/>
+      <w:lvlText w:val="%8."/>
+      <w:lvlJc w:val="left"/>
+      <w:pPr>
+        <w:ind w:left="6120" w:hanging="360"/>
+      </w:pPr>
+    </w:lvl>
+    <w:lvl w:ilvl="8" w:tplc="100C001B" w:tentative="1">
+      <w:start w:val="1"/>
+      <w:numFmt w:val="lowerRoman"/>
+      <w:lvlText w:val="%9."/>
+      <w:lvlJc w:val="right"/>
+      <w:pPr>
+        <w:ind w:left="6840" w:hanging="180"/>
+      </w:pPr>
+    </w:lvl>
+  </w:abstractNum>
+  <w:abstractNum w:abstractNumId="4" w15:restartNumberingAfterBreak="0">
     <w:nsid w:val="4950468E"/>
     <w:multiLevelType w:val="hybridMultilevel"/>
     <w:tmpl w:val="15DCED7C"/>
@@ -1176,7 +1291,7 @@
       </w:rPr>
     </w:lvl>
   </w:abstractNum>
-  <w:abstractNum w:abstractNumId="4" w15:restartNumberingAfterBreak="0">
+  <w:abstractNum w:abstractNumId="5" w15:restartNumberingAfterBreak="0">
     <w:nsid w:val="49A86D26"/>
     <w:multiLevelType w:val="hybridMultilevel"/>
     <w:tmpl w:val="4C085412"/>
@@ -1289,7 +1404,7 @@
       </w:rPr>
     </w:lvl>
   </w:abstractNum>
-  <w:abstractNum w:abstractNumId="5" w15:restartNumberingAfterBreak="0">
+  <w:abstractNum w:abstractNumId="6" w15:restartNumberingAfterBreak="0">
     <w:nsid w:val="5FD42172"/>
     <w:multiLevelType w:val="hybridMultilevel"/>
     <w:tmpl w:val="9104BDE8"/>
@@ -1402,7 +1517,7 @@
       </w:rPr>
     </w:lvl>
   </w:abstractNum>
-  <w:abstractNum w:abstractNumId="6" w15:restartNumberingAfterBreak="0">
+  <w:abstractNum w:abstractNumId="7" w15:restartNumberingAfterBreak="0">
     <w:nsid w:val="6E2D164E"/>
     <w:multiLevelType w:val="hybridMultilevel"/>
     <w:tmpl w:val="AFC24A5C"/>
@@ -1515,7 +1630,96 @@
       </w:rPr>
     </w:lvl>
   </w:abstractNum>
-  <w:abstractNum w:abstractNumId="7" w15:restartNumberingAfterBreak="0">
+  <w:abstractNum w:abstractNumId="8" w15:restartNumberingAfterBreak="0">
+    <w:nsid w:val="6F1F3915"/>
+    <w:multiLevelType w:val="hybridMultilevel"/>
+    <w:tmpl w:val="9FDADBD4"/>
+    <w:lvl w:ilvl="0" w:tplc="100C000F">
+      <w:start w:val="1"/>
+      <w:numFmt w:val="decimal"/>
+      <w:lvlText w:val="%1."/>
+      <w:lvlJc w:val="left"/>
+      <w:pPr>
+        <w:ind w:left="720" w:hanging="360"/>
+      </w:pPr>
+      <w:rPr>
+        <w:rFonts w:hint="default"/>
+      </w:rPr>
+    </w:lvl>
+    <w:lvl w:ilvl="1" w:tplc="100C0019" w:tentative="1">
+      <w:start w:val="1"/>
+      <w:numFmt w:val="lowerLetter"/>
+      <w:lvlText w:val="%2."/>
+      <w:lvlJc w:val="left"/>
+      <w:pPr>
+        <w:ind w:left="1440" w:hanging="360"/>
+      </w:pPr>
+    </w:lvl>
+    <w:lvl w:ilvl="2" w:tplc="100C001B" w:tentative="1">
+      <w:start w:val="1"/>
+      <w:numFmt w:val="lowerRoman"/>
+      <w:lvlText w:val="%3."/>
+      <w:lvlJc w:val="right"/>
+      <w:pPr>
+        <w:ind w:left="2160" w:hanging="180"/>
+      </w:pPr>
+    </w:lvl>
+    <w:lvl w:ilvl="3" w:tplc="100C000F" w:tentative="1">
+      <w:start w:val="1"/>
+      <w:numFmt w:val="decimal"/>
+      <w:lvlText w:val="%4."/>
+      <w:lvlJc w:val="left"/>
+      <w:pPr>
+        <w:ind w:left="2880" w:hanging="360"/>
+      </w:pPr>
+    </w:lvl>
+    <w:lvl w:ilvl="4" w:tplc="100C0019" w:tentative="1">
+      <w:start w:val="1"/>
+      <w:numFmt w:val="lowerLetter"/>
+      <w:lvlText w:val="%5."/>
+      <w:lvlJc w:val="left"/>
+      <w:pPr>
+        <w:ind w:left="3600" w:hanging="360"/>
+      </w:pPr>
+    </w:lvl>
+    <w:lvl w:ilvl="5" w:tplc="100C001B" w:tentative="1">
+      <w:start w:val="1"/>
+      <w:numFmt w:val="lowerRoman"/>
+      <w:lvlText w:val="%6."/>
+      <w:lvlJc w:val="right"/>
+      <w:pPr>
+        <w:ind w:left="4320" w:hanging="180"/>
+      </w:pPr>
+    </w:lvl>
+    <w:lvl w:ilvl="6" w:tplc="100C000F" w:tentative="1">
+      <w:start w:val="1"/>
+      <w:numFmt w:val="decimal"/>
+      <w:lvlText w:val="%7."/>
+      <w:lvlJc w:val="left"/>
+      <w:pPr>
+        <w:ind w:left="5040" w:hanging="360"/>
+      </w:pPr>
+    </w:lvl>
+    <w:lvl w:ilvl="7" w:tplc="100C0019" w:tentative="1">
+      <w:start w:val="1"/>
+      <w:numFmt w:val="lowerLetter"/>
+      <w:lvlText w:val="%8."/>
+      <w:lvlJc w:val="left"/>
+      <w:pPr>
+        <w:ind w:left="5760" w:hanging="360"/>
+      </w:pPr>
+    </w:lvl>
+    <w:lvl w:ilvl="8" w:tplc="100C001B" w:tentative="1">
+      <w:start w:val="1"/>
+      <w:numFmt w:val="lowerRoman"/>
+      <w:lvlText w:val="%9."/>
+      <w:lvlJc w:val="right"/>
+      <w:pPr>
+        <w:ind w:left="6480" w:hanging="180"/>
+      </w:pPr>
+    </w:lvl>
+  </w:abstractNum>
+  <w:abstractNum w:abstractNumId="9" w15:restartNumberingAfterBreak="0">
     <w:nsid w:val="71220576"/>
     <w:multiLevelType w:val="hybridMultilevel"/>
     <w:tmpl w:val="67640714"/>
@@ -1628,7 +1832,7 @@
       </w:rPr>
     </w:lvl>
   </w:abstractNum>
-  <w:abstractNum w:abstractNumId="8" w15:restartNumberingAfterBreak="0">
+  <w:abstractNum w:abstractNumId="10" w15:restartNumberingAfterBreak="0">
     <w:nsid w:val="7C313432"/>
     <w:multiLevelType w:val="hybridMultilevel"/>
     <w:tmpl w:val="5826119C"/>
@@ -1741,7 +1945,7 @@
       </w:rPr>
     </w:lvl>
   </w:abstractNum>
-  <w:abstractNum w:abstractNumId="9" w15:restartNumberingAfterBreak="0">
+  <w:abstractNum w:abstractNumId="11" w15:restartNumberingAfterBreak="0">
     <w:nsid w:val="7EA840FE"/>
     <w:multiLevelType w:val="hybridMultilevel"/>
     <w:tmpl w:val="3516D3BE"/>
@@ -1861,28 +2065,34 @@
     <w:abstractNumId w:val="0"/>
   </w:num>
   <w:num w:numId="3">
-    <w:abstractNumId w:val="4"/>
+    <w:abstractNumId w:val="5"/>
   </w:num>
   <w:num w:numId="4">
     <w:abstractNumId w:val="1"/>
   </w:num>
   <w:num w:numId="5">
-    <w:abstractNumId w:val="5"/>
+    <w:abstractNumId w:val="6"/>
   </w:num>
   <w:num w:numId="6">
+    <w:abstractNumId w:val="11"/>
+  </w:num>
+  <w:num w:numId="7">
+    <w:abstractNumId w:val="10"/>
+  </w:num>
+  <w:num w:numId="8">
+    <w:abstractNumId w:val="7"/>
+  </w:num>
+  <w:num w:numId="9">
+    <w:abstractNumId w:val="4"/>
+  </w:num>
+  <w:num w:numId="10">
     <w:abstractNumId w:val="9"/>
   </w:num>
-  <w:num w:numId="7">
+  <w:num w:numId="11">
     <w:abstractNumId w:val="8"/>
   </w:num>
-  <w:num w:numId="8">
-    <w:abstractNumId w:val="6"/>
-  </w:num>
-  <w:num w:numId="9">
+  <w:num w:numId="12">
     <w:abstractNumId w:val="3"/>
-  </w:num>
-  <w:num w:numId="10">
-    <w:abstractNumId w:val="7"/>
   </w:num>
 </w:numbering>
 </file>

</xml_diff>

<commit_message>
travail sur le rapport
</commit_message>
<xml_diff>
--- a/analyse_de_menaces.docx
+++ b/analyse_de_menaces.docx
@@ -111,7 +111,15 @@
         </w:numPr>
       </w:pPr>
       <w:r>
-        <w:t>Les informations des utilisateurs doivent être scrupuleusement protégées (privacy)</w:t>
+        <w:t>Les informations des utilisateurs doivent être scrupuleusement protégées (</w:t>
+      </w:r>
+      <w:proofErr w:type="spellStart"/>
+      <w:r>
+        <w:t>privacy</w:t>
+      </w:r>
+      <w:proofErr w:type="spellEnd"/>
+      <w:r>
+        <w:t>)</w:t>
       </w:r>
     </w:p>
     <w:p>
@@ -123,7 +131,15 @@
         </w:numPr>
       </w:pPr>
       <w:r>
-        <w:t>Les informations accédées par les utilisateurs ne doivent pas pouvoir être tracées (privacy)</w:t>
+        <w:t>Les informations accédées par les utilisateurs ne doivent pas pouvoir être tracées (</w:t>
+      </w:r>
+      <w:proofErr w:type="spellStart"/>
+      <w:r>
+        <w:t>privacy</w:t>
+      </w:r>
+      <w:proofErr w:type="spellEnd"/>
+      <w:r>
+        <w:t>)</w:t>
       </w:r>
     </w:p>
     <w:p>
@@ -153,7 +169,15 @@
         <w:t>s</w:t>
       </w:r>
       <w:r>
-        <w:t xml:space="preserve"> par un utilisateur ne doivent être visibles que pour lui (privacy)</w:t>
+        <w:t xml:space="preserve"> par un utilisateur ne doivent être visibles que pour lui (</w:t>
+      </w:r>
+      <w:proofErr w:type="spellStart"/>
+      <w:r>
+        <w:t>privacy</w:t>
+      </w:r>
+      <w:proofErr w:type="spellEnd"/>
+      <w:r>
+        <w:t>)</w:t>
       </w:r>
     </w:p>
     <w:p>
@@ -292,6 +316,18 @@
       <w:pPr>
         <w:pStyle w:val="Paragraphedeliste"/>
         <w:numPr>
+          <w:ilvl w:val="1"/>
+          <w:numId w:val="7"/>
+        </w:numPr>
+      </w:pPr>
+      <w:r>
+        <w:t>Plainte possible et perte financière</w:t>
+      </w:r>
+    </w:p>
+    <w:p>
+      <w:pPr>
+        <w:pStyle w:val="Paragraphedeliste"/>
+        <w:numPr>
           <w:ilvl w:val="0"/>
           <w:numId w:val="7"/>
         </w:numPr>
@@ -339,7 +375,7 @@
         </w:numPr>
       </w:pPr>
       <w:r>
-        <w:t>Base de données des logs (données)</w:t>
+        <w:t xml:space="preserve">Infrastructure </w:t>
       </w:r>
     </w:p>
     <w:p>
@@ -351,7 +387,7 @@
         </w:numPr>
       </w:pPr>
       <w:r>
-        <w:t xml:space="preserve">Confidentialité, sphère privée (possibilité de connaître la liste des accès)  </w:t>
+        <w:t xml:space="preserve">Intégrité, disponibilité </w:t>
       </w:r>
     </w:p>
     <w:p>
@@ -363,57 +399,11 @@
         </w:numPr>
       </w:pPr>
       <w:r>
-        <w:t xml:space="preserve">Intégrité (prouver les actions des utilisateurs) </w:t>
-      </w:r>
-    </w:p>
-    <w:p>
-      <w:pPr>
-        <w:pStyle w:val="Paragraphedeliste"/>
-        <w:numPr>
-          <w:ilvl w:val="1"/>
-          <w:numId w:val="7"/>
-        </w:numPr>
-      </w:pPr>
-      <w:r>
-        <w:t>En cas d'incident les utilisateurs ne peuvent répudier leurs actions</w:t>
-      </w:r>
-    </w:p>
-    <w:p>
-      <w:pPr>
-        <w:pStyle w:val="Paragraphedeliste"/>
-        <w:numPr>
-          <w:ilvl w:val="0"/>
-          <w:numId w:val="7"/>
-        </w:numPr>
-      </w:pPr>
-      <w:r>
-        <w:t xml:space="preserve">Infrastructure </w:t>
-      </w:r>
-    </w:p>
-    <w:p>
-      <w:pPr>
-        <w:pStyle w:val="Paragraphedeliste"/>
-        <w:numPr>
-          <w:ilvl w:val="1"/>
-          <w:numId w:val="7"/>
-        </w:numPr>
-      </w:pPr>
-      <w:r>
-        <w:t xml:space="preserve">Intégrité, disponibilité </w:t>
-      </w:r>
-    </w:p>
-    <w:p>
-      <w:pPr>
-        <w:pStyle w:val="Paragraphedeliste"/>
-        <w:numPr>
-          <w:ilvl w:val="1"/>
-          <w:numId w:val="7"/>
-        </w:numPr>
-      </w:pPr>
-      <w:r>
         <w:t>Un incident serait critique et nuirait à la disponibilité/réputation</w:t>
       </w:r>
     </w:p>
+    <w:p/>
+    <w:p/>
     <w:p/>
     <w:p>
       <w:pPr>
@@ -430,8 +420,8 @@
           <w:noProof/>
         </w:rPr>
         <w:drawing>
-          <wp:inline distT="0" distB="0" distL="0" distR="0" wp14:anchorId="79719522" wp14:editId="64C18FEB">
-            <wp:extent cx="5760720" cy="4901565"/>
+          <wp:inline distT="0" distB="0" distL="0" distR="0" wp14:anchorId="79719522" wp14:editId="61B752B4">
+            <wp:extent cx="5604742" cy="4768850"/>
             <wp:effectExtent l="0" t="0" r="0" b="0"/>
             <wp:docPr id="1" name="Image 1" descr="Une image contenant texte, carte, ciel, divers&#10;&#10;Description générée automatiquement"/>
             <wp:cNvGraphicFramePr>
@@ -445,7 +435,7 @@
                     <pic:cNvPicPr/>
                   </pic:nvPicPr>
                   <pic:blipFill>
-                    <a:blip r:embed="rId5"/>
+                    <a:blip r:embed="rId8"/>
                     <a:stretch>
                       <a:fillRect/>
                     </a:stretch>
@@ -453,7 +443,7 @@
                   <pic:spPr>
                     <a:xfrm>
                       <a:off x="0" y="0"/>
-                      <a:ext cx="5760720" cy="4901565"/>
+                      <a:ext cx="5606684" cy="4770502"/>
                     </a:xfrm>
                     <a:prstGeom prst="rect">
                       <a:avLst/>
@@ -491,7 +481,15 @@
         </w:numPr>
       </w:pPr>
       <w:r>
-        <w:t xml:space="preserve">Hackers, script-kiddies </w:t>
+        <w:t>Hackers, script-</w:t>
+      </w:r>
+      <w:proofErr w:type="spellStart"/>
+      <w:r>
+        <w:t>kiddies</w:t>
+      </w:r>
+      <w:proofErr w:type="spellEnd"/>
+      <w:r>
+        <w:t xml:space="preserve"> </w:t>
       </w:r>
     </w:p>
     <w:p>
@@ -539,7 +537,15 @@
         </w:numPr>
       </w:pPr>
       <w:r>
-        <w:t xml:space="preserve">Cybercrime (spam, maliciels) </w:t>
+        <w:t xml:space="preserve">Cybercrime (spam, </w:t>
+      </w:r>
+      <w:proofErr w:type="spellStart"/>
+      <w:r>
+        <w:t>maliciels</w:t>
+      </w:r>
+      <w:proofErr w:type="spellEnd"/>
+      <w:r>
+        <w:t xml:space="preserve">) </w:t>
       </w:r>
     </w:p>
     <w:p>
@@ -563,7 +569,15 @@
         </w:numPr>
       </w:pPr>
       <w:r>
-        <w:t xml:space="preserve">Cible : vol de credentials des utilisateurs, spam des utilisateur, modification / récupération d'informations </w:t>
+        <w:t xml:space="preserve">Cible : vol de </w:t>
+      </w:r>
+      <w:proofErr w:type="spellStart"/>
+      <w:r>
+        <w:t>credentials</w:t>
+      </w:r>
+      <w:proofErr w:type="spellEnd"/>
+      <w:r>
+        <w:t xml:space="preserve"> des utilisateurs, spam des utilisateur, modification / récupération d'informations </w:t>
       </w:r>
     </w:p>
     <w:p>
@@ -599,7 +613,13 @@
         </w:numPr>
       </w:pPr>
       <w:r>
-        <w:t xml:space="preserve">Motivation : détruire la réputation du site </w:t>
+        <w:t>Motivation : détruire la réputation d</w:t>
+      </w:r>
+      <w:r>
+        <w:t>e l’entreprise, espionnage industriel.</w:t>
+      </w:r>
+      <w:r>
+        <w:t xml:space="preserve"> </w:t>
       </w:r>
     </w:p>
     <w:p>
@@ -623,12 +643,64 @@
         </w:numPr>
       </w:pPr>
       <w:r>
-        <w:t>Potentialité : faible</w:t>
-      </w:r>
-    </w:p>
-    <w:p>
-      <w:r>
-        <w:br w:type="page"/>
+        <w:t xml:space="preserve">Potentialité : </w:t>
+      </w:r>
+      <w:r>
+        <w:t>Moyenne</w:t>
+      </w:r>
+    </w:p>
+    <w:p>
+      <w:pPr>
+        <w:pStyle w:val="Paragraphedeliste"/>
+        <w:numPr>
+          <w:ilvl w:val="0"/>
+          <w:numId w:val="10"/>
+        </w:numPr>
+      </w:pPr>
+      <w:r>
+        <w:t>Employé malicieux</w:t>
+      </w:r>
+    </w:p>
+    <w:p>
+      <w:pPr>
+        <w:pStyle w:val="Paragraphedeliste"/>
+        <w:numPr>
+          <w:ilvl w:val="1"/>
+          <w:numId w:val="10"/>
+        </w:numPr>
+      </w:pPr>
+      <w:r>
+        <w:t xml:space="preserve">Motivation : élévation de privilèges, lecture de messages de collaborateurs </w:t>
+      </w:r>
+    </w:p>
+    <w:p>
+      <w:pPr>
+        <w:pStyle w:val="Paragraphedeliste"/>
+        <w:numPr>
+          <w:ilvl w:val="1"/>
+          <w:numId w:val="10"/>
+        </w:numPr>
+      </w:pPr>
+      <w:r>
+        <w:t>Cible : Base de donnée</w:t>
+      </w:r>
+      <w:r>
+        <w:t>s</w:t>
+      </w:r>
+      <w:r>
+        <w:t xml:space="preserve"> des messages, compte administrateur</w:t>
+      </w:r>
+    </w:p>
+    <w:p>
+      <w:pPr>
+        <w:pStyle w:val="Paragraphedeliste"/>
+        <w:numPr>
+          <w:ilvl w:val="1"/>
+          <w:numId w:val="10"/>
+        </w:numPr>
+      </w:pPr>
+      <w:r>
+        <w:t>Potentialité : faible</w:t>
       </w:r>
     </w:p>
     <w:p>
@@ -642,14 +714,34 @@
     </w:p>
     <w:p>
       <w:pPr>
+        <w:pStyle w:val="sous-titre2"/>
+      </w:pPr>
+      <w:r>
+        <w:t xml:space="preserve">Scénario 1 : </w:t>
+      </w:r>
+      <w:r>
+        <w:t xml:space="preserve">Vol de </w:t>
+      </w:r>
+      <w:r>
+        <w:t>compte utilisateur</w:t>
+      </w:r>
+    </w:p>
+    <w:p>
+      <w:pPr>
         <w:pStyle w:val="Paragraphedeliste"/>
         <w:numPr>
           <w:ilvl w:val="0"/>
-          <w:numId w:val="12"/>
-        </w:numPr>
-      </w:pPr>
-      <w:r>
-        <w:t>Vol de données (users / messages)</w:t>
+          <w:numId w:val="13"/>
+        </w:numPr>
+      </w:pPr>
+      <w:r>
+        <w:t xml:space="preserve">Business impact : Haut (réputation, </w:t>
+      </w:r>
+      <w:r>
+        <w:t>acquisition</w:t>
+      </w:r>
+      <w:r>
+        <w:t xml:space="preserve"> d’informations confidentielles, usurpation d’identité)</w:t>
       </w:r>
     </w:p>
     <w:p>
@@ -657,35 +749,11 @@
         <w:pStyle w:val="Paragraphedeliste"/>
         <w:numPr>
           <w:ilvl w:val="0"/>
-          <w:numId w:val="12"/>
-        </w:numPr>
-      </w:pPr>
-      <w:r>
-        <w:t xml:space="preserve">Rendre le service inaccessible </w:t>
-      </w:r>
-    </w:p>
-    <w:p>
-      <w:pPr>
-        <w:pStyle w:val="Paragraphedeliste"/>
-        <w:numPr>
-          <w:ilvl w:val="1"/>
-          <w:numId w:val="12"/>
-        </w:numPr>
-      </w:pPr>
-      <w:r>
-        <w:t xml:space="preserve">Corruption des données  </w:t>
-      </w:r>
-    </w:p>
-    <w:p>
-      <w:pPr>
-        <w:pStyle w:val="Paragraphedeliste"/>
-        <w:numPr>
-          <w:ilvl w:val="1"/>
-          <w:numId w:val="12"/>
-        </w:numPr>
-      </w:pPr>
-      <w:r>
-        <w:t>DOS</w:t>
+          <w:numId w:val="13"/>
+        </w:numPr>
+      </w:pPr>
+      <w:r>
+        <w:t>Sources de menace : Toutes</w:t>
       </w:r>
     </w:p>
     <w:p>
@@ -693,11 +761,11 @@
         <w:pStyle w:val="Paragraphedeliste"/>
         <w:numPr>
           <w:ilvl w:val="0"/>
-          <w:numId w:val="12"/>
-        </w:numPr>
-      </w:pPr>
-      <w:r>
-        <w:t>Vol de credentials</w:t>
+          <w:numId w:val="13"/>
+        </w:numPr>
+      </w:pPr>
+      <w:r>
+        <w:t xml:space="preserve">Motivations : espionnage industriel (accès aux messages), élévation de privilèges </w:t>
       </w:r>
     </w:p>
     <w:p>
@@ -705,35 +773,17 @@
         <w:pStyle w:val="Paragraphedeliste"/>
         <w:numPr>
           <w:ilvl w:val="0"/>
-          <w:numId w:val="12"/>
-        </w:numPr>
-      </w:pPr>
-      <w:r>
-        <w:t>Prise de l’identité d’un compte (authenticité)</w:t>
-      </w:r>
-    </w:p>
-    <w:p>
-      <w:pPr>
-        <w:pStyle w:val="Paragraphedeliste"/>
-        <w:numPr>
-          <w:ilvl w:val="1"/>
-          <w:numId w:val="12"/>
-        </w:numPr>
-      </w:pPr>
-      <w:r>
-        <w:t>Session hijacking</w:t>
-      </w:r>
-    </w:p>
-    <w:p>
-      <w:pPr>
-        <w:pStyle w:val="Paragraphedeliste"/>
-        <w:numPr>
-          <w:ilvl w:val="1"/>
-          <w:numId w:val="12"/>
-        </w:numPr>
-      </w:pPr>
-      <w:r>
-        <w:t>Brute force de credentials</w:t>
+          <w:numId w:val="13"/>
+        </w:numPr>
+      </w:pPr>
+      <w:r>
+        <w:t>Biens ciblés : Base de donnée</w:t>
+      </w:r>
+      <w:r>
+        <w:t>s</w:t>
+      </w:r>
+      <w:r>
+        <w:t xml:space="preserve"> des utilisateurs</w:t>
       </w:r>
     </w:p>
     <w:p>
@@ -741,11 +791,45 @@
         <w:pStyle w:val="Paragraphedeliste"/>
         <w:numPr>
           <w:ilvl w:val="0"/>
-          <w:numId w:val="12"/>
-        </w:numPr>
-      </w:pPr>
-      <w:r>
-        <w:t>Modification de données (intégrité)</w:t>
+          <w:numId w:val="13"/>
+        </w:numPr>
+      </w:pPr>
+      <w:r>
+        <w:t>Scénario</w:t>
+      </w:r>
+      <w:r>
+        <w:t>s</w:t>
+      </w:r>
+      <w:r>
+        <w:t xml:space="preserve"> d’attaque : </w:t>
+      </w:r>
+      <w:r>
+        <w:t xml:space="preserve">Mots de passe faible, session </w:t>
+      </w:r>
+      <w:proofErr w:type="spellStart"/>
+      <w:r>
+        <w:t>hijacking</w:t>
+      </w:r>
+      <w:proofErr w:type="spellEnd"/>
+      <w:r>
+        <w:t xml:space="preserve">, </w:t>
+      </w:r>
+      <w:r>
+        <w:t>brute force</w:t>
+      </w:r>
+    </w:p>
+    <w:p>
+      <w:pPr>
+        <w:pStyle w:val="sous-titre2"/>
+        <w:tabs>
+          <w:tab w:val="left" w:pos="2552"/>
+        </w:tabs>
+      </w:pPr>
+      <w:r>
+        <w:t xml:space="preserve">Scénario 2 : </w:t>
+      </w:r>
+      <w:r>
+        <w:t>Attaque de type injection SQL</w:t>
       </w:r>
     </w:p>
     <w:p>
@@ -753,11 +837,415 @@
         <w:pStyle w:val="Paragraphedeliste"/>
         <w:numPr>
           <w:ilvl w:val="0"/>
-          <w:numId w:val="12"/>
-        </w:numPr>
-      </w:pPr>
-      <w:r>
-        <w:t>Elévation de privilèges</w:t>
+          <w:numId w:val="14"/>
+        </w:numPr>
+      </w:pPr>
+      <w:r>
+        <w:t>Business impact : Haut (réputation, acquisition d’informations confidentielles, suppression/modification de compte utilisateurs et mots de passe)</w:t>
+      </w:r>
+    </w:p>
+    <w:p>
+      <w:pPr>
+        <w:pStyle w:val="Paragraphedeliste"/>
+        <w:numPr>
+          <w:ilvl w:val="0"/>
+          <w:numId w:val="14"/>
+        </w:numPr>
+      </w:pPr>
+      <w:r>
+        <w:t>Sources de menace : Hacker, cybercrime</w:t>
+      </w:r>
+    </w:p>
+    <w:p>
+      <w:pPr>
+        <w:pStyle w:val="Paragraphedeliste"/>
+        <w:numPr>
+          <w:ilvl w:val="0"/>
+          <w:numId w:val="14"/>
+        </w:numPr>
+      </w:pPr>
+      <w:r>
+        <w:t>Motivations</w:t>
+      </w:r>
+      <w:r>
+        <w:t xml:space="preserve"> </w:t>
+      </w:r>
+      <w:r>
+        <w:t xml:space="preserve">: </w:t>
+      </w:r>
+      <w:r>
+        <w:t>R</w:t>
+      </w:r>
+      <w:r>
+        <w:t>endre le site indisponible, espionnage industriel (accès aux messages)</w:t>
+      </w:r>
+    </w:p>
+    <w:p>
+      <w:pPr>
+        <w:pStyle w:val="Paragraphedeliste"/>
+        <w:numPr>
+          <w:ilvl w:val="0"/>
+          <w:numId w:val="14"/>
+        </w:numPr>
+      </w:pPr>
+      <w:r>
+        <w:t>Biens ciblés</w:t>
+      </w:r>
+      <w:r>
+        <w:t> :</w:t>
+      </w:r>
+      <w:r>
+        <w:t xml:space="preserve"> base de données des utilisateurs et des messages.</w:t>
+      </w:r>
+    </w:p>
+    <w:p>
+      <w:pPr>
+        <w:pStyle w:val="Paragraphedeliste"/>
+        <w:numPr>
+          <w:ilvl w:val="0"/>
+          <w:numId w:val="14"/>
+        </w:numPr>
+      </w:pPr>
+      <w:r>
+        <w:t>Scénarios d’attaque : injection SQL</w:t>
+      </w:r>
+    </w:p>
+    <w:p>
+      <w:pPr>
+        <w:pStyle w:val="sous-titre2"/>
+      </w:pPr>
+      <w:r>
+        <w:t xml:space="preserve">Scénario 3 : </w:t>
+      </w:r>
+      <w:r>
+        <w:t>Attaque de type XSS</w:t>
+      </w:r>
+    </w:p>
+    <w:p>
+      <w:pPr>
+        <w:pStyle w:val="Paragraphedeliste"/>
+        <w:numPr>
+          <w:ilvl w:val="0"/>
+          <w:numId w:val="15"/>
+        </w:numPr>
+      </w:pPr>
+      <w:r>
+        <w:t xml:space="preserve">Business impact : </w:t>
+      </w:r>
+      <w:r>
+        <w:t>Moyen (réputation, récupération du contenu de cookies)</w:t>
+      </w:r>
+    </w:p>
+    <w:p>
+      <w:pPr>
+        <w:pStyle w:val="Paragraphedeliste"/>
+        <w:numPr>
+          <w:ilvl w:val="0"/>
+          <w:numId w:val="15"/>
+        </w:numPr>
+      </w:pPr>
+      <w:r>
+        <w:t xml:space="preserve">Sources de menace : </w:t>
+      </w:r>
+      <w:r>
+        <w:t>Toutes</w:t>
+      </w:r>
+    </w:p>
+    <w:p>
+      <w:pPr>
+        <w:pStyle w:val="Paragraphedeliste"/>
+        <w:numPr>
+          <w:ilvl w:val="0"/>
+          <w:numId w:val="15"/>
+        </w:numPr>
+      </w:pPr>
+      <w:r>
+        <w:t>Motivations : exécuter un script chez la victime.</w:t>
+      </w:r>
+    </w:p>
+    <w:p>
+      <w:pPr>
+        <w:pStyle w:val="Paragraphedeliste"/>
+        <w:numPr>
+          <w:ilvl w:val="0"/>
+          <w:numId w:val="15"/>
+        </w:numPr>
+      </w:pPr>
+      <w:r>
+        <w:t>Bien</w:t>
+      </w:r>
+      <w:r>
+        <w:t>s</w:t>
+      </w:r>
+      <w:r>
+        <w:t xml:space="preserve"> ciblés : navigateur de la victime.</w:t>
+      </w:r>
+    </w:p>
+    <w:p>
+      <w:pPr>
+        <w:pStyle w:val="Paragraphedeliste"/>
+        <w:numPr>
+          <w:ilvl w:val="0"/>
+          <w:numId w:val="15"/>
+        </w:numPr>
+      </w:pPr>
+      <w:r>
+        <w:t xml:space="preserve">Scénario d’attaque : injection de script dans un message. Lors de son affichage, le script va s’exécuter. </w:t>
+      </w:r>
+    </w:p>
+    <w:p>
+      <w:pPr>
+        <w:pStyle w:val="sous-titre2"/>
+      </w:pPr>
+      <w:r>
+        <w:t xml:space="preserve">Scénario </w:t>
+      </w:r>
+      <w:r>
+        <w:t>4</w:t>
+      </w:r>
+      <w:r>
+        <w:t> : Attaque de type CSRF</w:t>
+      </w:r>
+    </w:p>
+    <w:p>
+      <w:pPr>
+        <w:pStyle w:val="Paragraphedeliste"/>
+        <w:numPr>
+          <w:ilvl w:val="0"/>
+          <w:numId w:val="16"/>
+        </w:numPr>
+      </w:pPr>
+      <w:r>
+        <w:t xml:space="preserve">Business impact : </w:t>
+      </w:r>
+      <w:r>
+        <w:t xml:space="preserve">Moyen (récupération du contenu de cookies, action sur </w:t>
+      </w:r>
+      <w:r>
+        <w:t>un</w:t>
+      </w:r>
+      <w:r>
+        <w:t xml:space="preserve"> site </w:t>
+      </w:r>
+      <w:r>
+        <w:t>choisis</w:t>
+      </w:r>
+      <w:r>
+        <w:t xml:space="preserve"> l’attaquant)</w:t>
+      </w:r>
+      <w:r>
+        <w:t>.</w:t>
+      </w:r>
+    </w:p>
+    <w:p>
+      <w:pPr>
+        <w:pStyle w:val="Paragraphedeliste"/>
+        <w:numPr>
+          <w:ilvl w:val="0"/>
+          <w:numId w:val="16"/>
+        </w:numPr>
+      </w:pPr>
+      <w:r>
+        <w:t>Source de menace : Hacker, cybercrime</w:t>
+      </w:r>
+    </w:p>
+    <w:p>
+      <w:pPr>
+        <w:pStyle w:val="Paragraphedeliste"/>
+        <w:numPr>
+          <w:ilvl w:val="0"/>
+          <w:numId w:val="16"/>
+        </w:numPr>
+      </w:pPr>
+      <w:r>
+        <w:t>Motivations : Faire effectuer à la victime une action non désirée sur un site</w:t>
+      </w:r>
+    </w:p>
+    <w:p>
+      <w:pPr>
+        <w:pStyle w:val="Paragraphedeliste"/>
+        <w:numPr>
+          <w:ilvl w:val="0"/>
+          <w:numId w:val="16"/>
+        </w:numPr>
+      </w:pPr>
+      <w:r>
+        <w:t xml:space="preserve">Biens ciblés : </w:t>
+      </w:r>
+      <w:r>
+        <w:t>Navigateur de la victime</w:t>
+      </w:r>
+    </w:p>
+    <w:p>
+      <w:pPr>
+        <w:pStyle w:val="Paragraphedeliste"/>
+        <w:numPr>
+          <w:ilvl w:val="0"/>
+          <w:numId w:val="16"/>
+        </w:numPr>
+      </w:pPr>
+      <w:r>
+        <w:t xml:space="preserve">Scénario d’attaque : Dissimulation d’une requête envers un autre site </w:t>
+      </w:r>
+      <w:r>
+        <w:t>en la faisant passer pour une requête innocente</w:t>
+      </w:r>
+    </w:p>
+    <w:p>
+      <w:r>
+        <w:br w:type="page"/>
+      </w:r>
+    </w:p>
+    <w:p>
+      <w:pPr>
+        <w:pStyle w:val="sous-titre1"/>
+      </w:pPr>
+      <w:r>
+        <w:lastRenderedPageBreak/>
+        <w:t>Mitigation</w:t>
+      </w:r>
+      <w:r>
+        <w:t xml:space="preserve"> des risques :</w:t>
+      </w:r>
+    </w:p>
+    <w:p>
+      <w:pPr>
+        <w:pStyle w:val="sous-titre2"/>
+      </w:pPr>
+      <w:r>
+        <w:t>Scénario 1 : Vol de compte utilisateur</w:t>
+      </w:r>
+    </w:p>
+    <w:p>
+      <w:pPr>
+        <w:pStyle w:val="Paragraphedeliste"/>
+        <w:numPr>
+          <w:ilvl w:val="0"/>
+          <w:numId w:val="27"/>
+        </w:numPr>
+      </w:pPr>
+      <w:r>
+        <w:t>Mettre en place des mots de passe fort (</w:t>
+      </w:r>
+      <w:r>
+        <w:t xml:space="preserve">la politique appliquée ici est un mot de passe avec au minimum 15 caractères. Cela peu sembler faible mais, même si uniquement des lettres minuscules sont utilisées, cela représente </w:t>
+      </w:r>
+      <w:r>
+        <w:t>1,677,259,342,285,726,023,680</w:t>
+      </w:r>
+      <w:r>
+        <w:t xml:space="preserve"> combinaisons possibles. Et cela permet à un utilisateur de créer un mot de passe qu’il peut facilement mémoriser et</w:t>
+      </w:r>
+      <w:r>
+        <w:t xml:space="preserve"> qu’il</w:t>
+      </w:r>
+      <w:r>
+        <w:t xml:space="preserve"> n’a pas besoin de noter.</w:t>
+      </w:r>
+      <w:r>
+        <w:t>)</w:t>
+      </w:r>
+    </w:p>
+    <w:p>
+      <w:pPr>
+        <w:pStyle w:val="Paragraphedeliste"/>
+        <w:numPr>
+          <w:ilvl w:val="0"/>
+          <w:numId w:val="27"/>
+        </w:numPr>
+      </w:pPr>
+      <w:r>
+        <w:t xml:space="preserve">Utiliser le protocole HTTPS pour éviter le vol de cookies. </w:t>
+      </w:r>
+    </w:p>
+    <w:p>
+      <w:pPr>
+        <w:pStyle w:val="sous-titre2"/>
+      </w:pPr>
+      <w:r>
+        <w:t>Scénario 2 : Attaque de type injection SQL</w:t>
+      </w:r>
+    </w:p>
+    <w:p>
+      <w:pPr>
+        <w:pStyle w:val="Paragraphedeliste"/>
+        <w:numPr>
+          <w:ilvl w:val="0"/>
+          <w:numId w:val="27"/>
+        </w:numPr>
+      </w:pPr>
+      <w:r>
+        <w:t>Utiliser PDO pour faire des requêtes paramétrées. Cela permet à la base de données de pouvoir faire la différence entre le code SQL et les données entrées par l’utilisateur.</w:t>
+      </w:r>
+    </w:p>
+    <w:p>
+      <w:pPr>
+        <w:pStyle w:val="sous-titre2"/>
+        <w:ind w:left="1428"/>
+      </w:pPr>
+      <w:r>
+        <w:t>Scénario 3 : Attaque de type XSS</w:t>
+      </w:r>
+    </w:p>
+    <w:p>
+      <w:pPr>
+        <w:pStyle w:val="Paragraphedeliste"/>
+        <w:numPr>
+          <w:ilvl w:val="0"/>
+          <w:numId w:val="27"/>
+        </w:numPr>
+      </w:pPr>
+      <w:r>
+        <w:t xml:space="preserve">Supprimer les caractères suspects lors de l’envoi de message. </w:t>
+      </w:r>
+      <w:r>
+        <w:t xml:space="preserve">La fonction </w:t>
+      </w:r>
+      <w:proofErr w:type="spellStart"/>
+      <w:r>
+        <w:t>strip_tags</w:t>
+      </w:r>
+      <w:proofErr w:type="spellEnd"/>
+      <w:r>
+        <w:rPr>
+          <w:rStyle w:val="Appelnotedebasdep"/>
+        </w:rPr>
+        <w:footnoteReference w:id="1"/>
+      </w:r>
+      <w:r>
+        <w:t xml:space="preserve"> peut être utilisée en PHP.</w:t>
+      </w:r>
+      <w:r>
+        <w:t xml:space="preserve"> </w:t>
+      </w:r>
+    </w:p>
+    <w:p>
+      <w:pPr>
+        <w:pStyle w:val="sous-titre2"/>
+        <w:ind w:left="1428"/>
+      </w:pPr>
+      <w:r>
+        <w:t>Scénario 4 : Attaque de type CSRF</w:t>
+      </w:r>
+    </w:p>
+    <w:p>
+      <w:pPr>
+        <w:pStyle w:val="Paragraphedeliste"/>
+        <w:numPr>
+          <w:ilvl w:val="0"/>
+          <w:numId w:val="27"/>
+        </w:numPr>
+      </w:pPr>
+      <w:r>
+        <w:t xml:space="preserve">Utiliser des </w:t>
+      </w:r>
+      <w:proofErr w:type="spellStart"/>
+      <w:r>
+        <w:t>tokens</w:t>
+      </w:r>
+      <w:proofErr w:type="spellEnd"/>
+      <w:r>
+        <w:t xml:space="preserve"> anti CSRF généré aléatoirement pour empêcher la création de requête valide par un attaquant</w:t>
       </w:r>
     </w:p>
     <w:sectPr>
@@ -770,9 +1258,332 @@
 </w:document>
 </file>
 
+<file path=word/endnotes.xml><?xml version="1.0" encoding="utf-8"?>
+<w:endnotes xmlns:wpc="http://schemas.microsoft.com/office/word/2010/wordprocessingCanvas" xmlns:cx="http://schemas.microsoft.com/office/drawing/2014/chartex" xmlns:cx1="http://schemas.microsoft.com/office/drawing/2015/9/8/chartex" xmlns:cx2="http://schemas.microsoft.com/office/drawing/2015/10/21/chartex" xmlns:cx3="http://schemas.microsoft.com/office/drawing/2016/5/9/chartex" xmlns:cx4="http://schemas.microsoft.com/office/drawing/2016/5/10/chartex" xmlns:cx5="http://schemas.microsoft.com/office/drawing/2016/5/11/chartex" xmlns:cx6="http://schemas.microsoft.com/office/drawing/2016/5/12/chartex" xmlns:cx7="http://schemas.microsoft.com/office/drawing/2016/5/13/chartex" xmlns:cx8="http://schemas.microsoft.com/office/drawing/2016/5/14/chartex" xmlns:mc="http://schemas.openxmlformats.org/markup-compatibility/2006" xmlns:aink="http://schemas.microsoft.com/office/drawing/2016/ink" xmlns:am3d="http://schemas.microsoft.com/office/drawing/2017/model3d" xmlns:o="urn:schemas-microsoft-com:office:office" xmlns:r="http://schemas.openxmlformats.org/officeDocument/2006/relationships" xmlns:m="http://schemas.openxmlformats.org/officeDocument/2006/math" xmlns:v="urn:schemas-microsoft-com:vml" xmlns:wp14="http://schemas.microsoft.com/office/word/2010/wordprocessingDrawing" xmlns:wp="http://schemas.openxmlformats.org/drawingml/2006/wordprocessingDrawing" xmlns:w10="urn:schemas-microsoft-com:office:word" xmlns:w="http://schemas.openxmlformats.org/wordprocessingml/2006/main" xmlns:w14="http://schemas.microsoft.com/office/word/2010/wordml" xmlns:w15="http://schemas.microsoft.com/office/word/2012/wordml" xmlns:w16cex="http://schemas.microsoft.com/office/word/2018/wordml/cex" xmlns:w16cid="http://schemas.microsoft.com/office/word/2016/wordml/cid" xmlns:w16="http://schemas.microsoft.com/office/word/2018/wordml" xmlns:w16sdtdh="http://schemas.microsoft.com/office/word/2020/wordml/sdtdatahash" xmlns:w16se="http://schemas.microsoft.com/office/word/2015/wordml/symex" xmlns:wpg="http://schemas.microsoft.com/office/word/2010/wordprocessingGroup" xmlns:wpi="http://schemas.microsoft.com/office/word/2010/wordprocessingInk" xmlns:wne="http://schemas.microsoft.com/office/word/2006/wordml" xmlns:wps="http://schemas.microsoft.com/office/word/2010/wordprocessingShape" mc:Ignorable="w14 w15 w16se w16cid w16 w16cex w16sdtdh wp14">
+  <w:endnote w:type="separator" w:id="-1">
+    <w:p>
+      <w:pPr>
+        <w:spacing w:after="0" w:line="240" w:lineRule="auto"/>
+      </w:pPr>
+      <w:r>
+        <w:separator/>
+      </w:r>
+    </w:p>
+  </w:endnote>
+  <w:endnote w:type="continuationSeparator" w:id="0">
+    <w:p>
+      <w:pPr>
+        <w:spacing w:after="0" w:line="240" w:lineRule="auto"/>
+      </w:pPr>
+      <w:r>
+        <w:continuationSeparator/>
+      </w:r>
+    </w:p>
+  </w:endnote>
+</w:endnotes>
+</file>
+
+<file path=word/footnotes.xml><?xml version="1.0" encoding="utf-8"?>
+<w:footnotes xmlns:wpc="http://schemas.microsoft.com/office/word/2010/wordprocessingCanvas" xmlns:cx="http://schemas.microsoft.com/office/drawing/2014/chartex" xmlns:cx1="http://schemas.microsoft.com/office/drawing/2015/9/8/chartex" xmlns:cx2="http://schemas.microsoft.com/office/drawing/2015/10/21/chartex" xmlns:cx3="http://schemas.microsoft.com/office/drawing/2016/5/9/chartex" xmlns:cx4="http://schemas.microsoft.com/office/drawing/2016/5/10/chartex" xmlns:cx5="http://schemas.microsoft.com/office/drawing/2016/5/11/chartex" xmlns:cx6="http://schemas.microsoft.com/office/drawing/2016/5/12/chartex" xmlns:cx7="http://schemas.microsoft.com/office/drawing/2016/5/13/chartex" xmlns:cx8="http://schemas.microsoft.com/office/drawing/2016/5/14/chartex" xmlns:mc="http://schemas.openxmlformats.org/markup-compatibility/2006" xmlns:aink="http://schemas.microsoft.com/office/drawing/2016/ink" xmlns:am3d="http://schemas.microsoft.com/office/drawing/2017/model3d" xmlns:o="urn:schemas-microsoft-com:office:office" xmlns:r="http://schemas.openxmlformats.org/officeDocument/2006/relationships" xmlns:m="http://schemas.openxmlformats.org/officeDocument/2006/math" xmlns:v="urn:schemas-microsoft-com:vml" xmlns:wp14="http://schemas.microsoft.com/office/word/2010/wordprocessingDrawing" xmlns:wp="http://schemas.openxmlformats.org/drawingml/2006/wordprocessingDrawing" xmlns:w10="urn:schemas-microsoft-com:office:word" xmlns:w="http://schemas.openxmlformats.org/wordprocessingml/2006/main" xmlns:w14="http://schemas.microsoft.com/office/word/2010/wordml" xmlns:w15="http://schemas.microsoft.com/office/word/2012/wordml" xmlns:w16cex="http://schemas.microsoft.com/office/word/2018/wordml/cex" xmlns:w16cid="http://schemas.microsoft.com/office/word/2016/wordml/cid" xmlns:w16="http://schemas.microsoft.com/office/word/2018/wordml" xmlns:w16sdtdh="http://schemas.microsoft.com/office/word/2020/wordml/sdtdatahash" xmlns:w16se="http://schemas.microsoft.com/office/word/2015/wordml/symex" xmlns:wpg="http://schemas.microsoft.com/office/word/2010/wordprocessingGroup" xmlns:wpi="http://schemas.microsoft.com/office/word/2010/wordprocessingInk" xmlns:wne="http://schemas.microsoft.com/office/word/2006/wordml" xmlns:wps="http://schemas.microsoft.com/office/word/2010/wordprocessingShape" mc:Ignorable="w14 w15 w16se w16cid w16 w16cex w16sdtdh wp14">
+  <w:footnote w:type="separator" w:id="-1">
+    <w:p>
+      <w:pPr>
+        <w:spacing w:after="0" w:line="240" w:lineRule="auto"/>
+      </w:pPr>
+      <w:r>
+        <w:separator/>
+      </w:r>
+    </w:p>
+  </w:footnote>
+  <w:footnote w:type="continuationSeparator" w:id="0">
+    <w:p>
+      <w:pPr>
+        <w:spacing w:after="0" w:line="240" w:lineRule="auto"/>
+      </w:pPr>
+      <w:r>
+        <w:continuationSeparator/>
+      </w:r>
+    </w:p>
+  </w:footnote>
+  <w:footnote w:id="1">
+    <w:p>
+      <w:pPr>
+        <w:pStyle w:val="Notedebasdepage"/>
+        <w:rPr>
+          <w:lang w:val="en-US"/>
+        </w:rPr>
+      </w:pPr>
+      <w:r>
+        <w:rPr>
+          <w:rStyle w:val="Appelnotedebasdep"/>
+        </w:rPr>
+        <w:footnoteRef/>
+      </w:r>
+      <w:r>
+        <w:rPr>
+          <w:lang w:val="en-US"/>
+        </w:rPr>
+        <w:t xml:space="preserve"> </w:t>
+      </w:r>
+      <w:r>
+        <w:rPr>
+          <w:lang w:val="en-US"/>
+        </w:rPr>
+        <w:t>php.net/manual/</w:t>
+      </w:r>
+      <w:proofErr w:type="spellStart"/>
+      <w:r>
+        <w:rPr>
+          <w:lang w:val="en-US"/>
+        </w:rPr>
+        <w:t>en</w:t>
+      </w:r>
+      <w:proofErr w:type="spellEnd"/>
+      <w:r>
+        <w:rPr>
+          <w:lang w:val="en-US"/>
+        </w:rPr>
+        <w:t>/</w:t>
+      </w:r>
+      <w:proofErr w:type="spellStart"/>
+      <w:r>
+        <w:rPr>
+          <w:lang w:val="en-US"/>
+        </w:rPr>
+        <w:t>function.strip-tags.php</w:t>
+      </w:r>
+      <w:proofErr w:type="spellEnd"/>
+    </w:p>
+  </w:footnote>
+</w:footnotes>
+</file>
+
 <file path=word/numbering.xml><?xml version="1.0" encoding="utf-8"?>
 <w:numbering xmlns:wpc="http://schemas.microsoft.com/office/word/2010/wordprocessingCanvas" xmlns:cx="http://schemas.microsoft.com/office/drawing/2014/chartex" xmlns:cx1="http://schemas.microsoft.com/office/drawing/2015/9/8/chartex" xmlns:cx2="http://schemas.microsoft.com/office/drawing/2015/10/21/chartex" xmlns:cx3="http://schemas.microsoft.com/office/drawing/2016/5/9/chartex" xmlns:cx4="http://schemas.microsoft.com/office/drawing/2016/5/10/chartex" xmlns:cx5="http://schemas.microsoft.com/office/drawing/2016/5/11/chartex" xmlns:cx6="http://schemas.microsoft.com/office/drawing/2016/5/12/chartex" xmlns:cx7="http://schemas.microsoft.com/office/drawing/2016/5/13/chartex" xmlns:cx8="http://schemas.microsoft.com/office/drawing/2016/5/14/chartex" xmlns:mc="http://schemas.openxmlformats.org/markup-compatibility/2006" xmlns:aink="http://schemas.microsoft.com/office/drawing/2016/ink" xmlns:am3d="http://schemas.microsoft.com/office/drawing/2017/model3d" xmlns:o="urn:schemas-microsoft-com:office:office" xmlns:r="http://schemas.openxmlformats.org/officeDocument/2006/relationships" xmlns:m="http://schemas.openxmlformats.org/officeDocument/2006/math" xmlns:v="urn:schemas-microsoft-com:vml" xmlns:wp14="http://schemas.microsoft.com/office/word/2010/wordprocessingDrawing" xmlns:wp="http://schemas.openxmlformats.org/drawingml/2006/wordprocessingDrawing" xmlns:w10="urn:schemas-microsoft-com:office:word" xmlns:w="http://schemas.openxmlformats.org/wordprocessingml/2006/main" xmlns:w14="http://schemas.microsoft.com/office/word/2010/wordml" xmlns:w15="http://schemas.microsoft.com/office/word/2012/wordml" xmlns:w16cex="http://schemas.microsoft.com/office/word/2018/wordml/cex" xmlns:w16cid="http://schemas.microsoft.com/office/word/2016/wordml/cid" xmlns:w16="http://schemas.microsoft.com/office/word/2018/wordml" xmlns:w16sdtdh="http://schemas.microsoft.com/office/word/2020/wordml/sdtdatahash" xmlns:w16se="http://schemas.microsoft.com/office/word/2015/wordml/symex" xmlns:wpg="http://schemas.microsoft.com/office/word/2010/wordprocessingGroup" xmlns:wpi="http://schemas.microsoft.com/office/word/2010/wordprocessingInk" xmlns:wne="http://schemas.microsoft.com/office/word/2006/wordml" xmlns:wps="http://schemas.microsoft.com/office/word/2010/wordprocessingShape" mc:Ignorable="w14 w15 w16se w16cid w16 w16cex w16sdtdh wp14">
   <w:abstractNum w:abstractNumId="0" w15:restartNumberingAfterBreak="0">
+    <w:nsid w:val="00D80684"/>
+    <w:multiLevelType w:val="hybridMultilevel"/>
+    <w:tmpl w:val="CF54618C"/>
+    <w:lvl w:ilvl="0" w:tplc="04090001">
+      <w:start w:val="1"/>
+      <w:numFmt w:val="bullet"/>
+      <w:lvlText w:val=""/>
+      <w:lvlJc w:val="left"/>
+      <w:rPr>
+        <w:rFonts w:ascii="Symbol" w:hAnsi="Symbol" w:hint="default"/>
+      </w:rPr>
+    </w:lvl>
+    <w:lvl w:ilvl="1" w:tplc="04090003" w:tentative="1">
+      <w:start w:val="1"/>
+      <w:numFmt w:val="bullet"/>
+      <w:lvlText w:val="o"/>
+      <w:lvlJc w:val="left"/>
+      <w:pPr>
+        <w:ind w:left="2148" w:hanging="360"/>
+      </w:pPr>
+      <w:rPr>
+        <w:rFonts w:ascii="Courier New" w:hAnsi="Courier New" w:cs="Courier New" w:hint="default"/>
+      </w:rPr>
+    </w:lvl>
+    <w:lvl w:ilvl="2" w:tplc="04090005" w:tentative="1">
+      <w:start w:val="1"/>
+      <w:numFmt w:val="bullet"/>
+      <w:lvlText w:val=""/>
+      <w:lvlJc w:val="left"/>
+      <w:pPr>
+        <w:ind w:left="2868" w:hanging="360"/>
+      </w:pPr>
+      <w:rPr>
+        <w:rFonts w:ascii="Wingdings" w:hAnsi="Wingdings" w:hint="default"/>
+      </w:rPr>
+    </w:lvl>
+    <w:lvl w:ilvl="3" w:tplc="04090001" w:tentative="1">
+      <w:start w:val="1"/>
+      <w:numFmt w:val="bullet"/>
+      <w:lvlText w:val=""/>
+      <w:lvlJc w:val="left"/>
+      <w:pPr>
+        <w:ind w:left="3588" w:hanging="360"/>
+      </w:pPr>
+      <w:rPr>
+        <w:rFonts w:ascii="Symbol" w:hAnsi="Symbol" w:hint="default"/>
+      </w:rPr>
+    </w:lvl>
+    <w:lvl w:ilvl="4" w:tplc="04090003" w:tentative="1">
+      <w:start w:val="1"/>
+      <w:numFmt w:val="bullet"/>
+      <w:lvlText w:val="o"/>
+      <w:lvlJc w:val="left"/>
+      <w:pPr>
+        <w:ind w:left="4308" w:hanging="360"/>
+      </w:pPr>
+      <w:rPr>
+        <w:rFonts w:ascii="Courier New" w:hAnsi="Courier New" w:cs="Courier New" w:hint="default"/>
+      </w:rPr>
+    </w:lvl>
+    <w:lvl w:ilvl="5" w:tplc="04090005" w:tentative="1">
+      <w:start w:val="1"/>
+      <w:numFmt w:val="bullet"/>
+      <w:lvlText w:val=""/>
+      <w:lvlJc w:val="left"/>
+      <w:pPr>
+        <w:ind w:left="5028" w:hanging="360"/>
+      </w:pPr>
+      <w:rPr>
+        <w:rFonts w:ascii="Wingdings" w:hAnsi="Wingdings" w:hint="default"/>
+      </w:rPr>
+    </w:lvl>
+    <w:lvl w:ilvl="6" w:tplc="04090001" w:tentative="1">
+      <w:start w:val="1"/>
+      <w:numFmt w:val="bullet"/>
+      <w:lvlText w:val=""/>
+      <w:lvlJc w:val="left"/>
+      <w:pPr>
+        <w:ind w:left="5748" w:hanging="360"/>
+      </w:pPr>
+      <w:rPr>
+        <w:rFonts w:ascii="Symbol" w:hAnsi="Symbol" w:hint="default"/>
+      </w:rPr>
+    </w:lvl>
+    <w:lvl w:ilvl="7" w:tplc="04090003" w:tentative="1">
+      <w:start w:val="1"/>
+      <w:numFmt w:val="bullet"/>
+      <w:lvlText w:val="o"/>
+      <w:lvlJc w:val="left"/>
+      <w:pPr>
+        <w:ind w:left="6468" w:hanging="360"/>
+      </w:pPr>
+      <w:rPr>
+        <w:rFonts w:ascii="Courier New" w:hAnsi="Courier New" w:cs="Courier New" w:hint="default"/>
+      </w:rPr>
+    </w:lvl>
+    <w:lvl w:ilvl="8" w:tplc="04090005" w:tentative="1">
+      <w:start w:val="1"/>
+      <w:numFmt w:val="bullet"/>
+      <w:lvlText w:val=""/>
+      <w:lvlJc w:val="left"/>
+      <w:pPr>
+        <w:ind w:left="7188" w:hanging="360"/>
+      </w:pPr>
+      <w:rPr>
+        <w:rFonts w:ascii="Wingdings" w:hAnsi="Wingdings" w:hint="default"/>
+      </w:rPr>
+    </w:lvl>
+  </w:abstractNum>
+  <w:abstractNum w:abstractNumId="1" w15:restartNumberingAfterBreak="0">
+    <w:nsid w:val="12200B5F"/>
+    <w:multiLevelType w:val="hybridMultilevel"/>
+    <w:tmpl w:val="C8C82670"/>
+    <w:lvl w:ilvl="0" w:tplc="04090001">
+      <w:start w:val="1"/>
+      <w:numFmt w:val="bullet"/>
+      <w:lvlText w:val=""/>
+      <w:lvlJc w:val="left"/>
+      <w:pPr>
+        <w:ind w:left="720" w:hanging="360"/>
+      </w:pPr>
+      <w:rPr>
+        <w:rFonts w:ascii="Symbol" w:hAnsi="Symbol" w:hint="default"/>
+      </w:rPr>
+    </w:lvl>
+    <w:lvl w:ilvl="1" w:tplc="04090003" w:tentative="1">
+      <w:start w:val="1"/>
+      <w:numFmt w:val="bullet"/>
+      <w:lvlText w:val="o"/>
+      <w:lvlJc w:val="left"/>
+      <w:pPr>
+        <w:ind w:left="1440" w:hanging="360"/>
+      </w:pPr>
+      <w:rPr>
+        <w:rFonts w:ascii="Courier New" w:hAnsi="Courier New" w:cs="Courier New" w:hint="default"/>
+      </w:rPr>
+    </w:lvl>
+    <w:lvl w:ilvl="2" w:tplc="04090005" w:tentative="1">
+      <w:start w:val="1"/>
+      <w:numFmt w:val="bullet"/>
+      <w:lvlText w:val=""/>
+      <w:lvlJc w:val="left"/>
+      <w:pPr>
+        <w:ind w:left="2160" w:hanging="360"/>
+      </w:pPr>
+      <w:rPr>
+        <w:rFonts w:ascii="Wingdings" w:hAnsi="Wingdings" w:hint="default"/>
+      </w:rPr>
+    </w:lvl>
+    <w:lvl w:ilvl="3" w:tplc="04090001" w:tentative="1">
+      <w:start w:val="1"/>
+      <w:numFmt w:val="bullet"/>
+      <w:lvlText w:val=""/>
+      <w:lvlJc w:val="left"/>
+      <w:pPr>
+        <w:ind w:left="2880" w:hanging="360"/>
+      </w:pPr>
+      <w:rPr>
+        <w:rFonts w:ascii="Symbol" w:hAnsi="Symbol" w:hint="default"/>
+      </w:rPr>
+    </w:lvl>
+    <w:lvl w:ilvl="4" w:tplc="04090003" w:tentative="1">
+      <w:start w:val="1"/>
+      <w:numFmt w:val="bullet"/>
+      <w:lvlText w:val="o"/>
+      <w:lvlJc w:val="left"/>
+      <w:pPr>
+        <w:ind w:left="3600" w:hanging="360"/>
+      </w:pPr>
+      <w:rPr>
+        <w:rFonts w:ascii="Courier New" w:hAnsi="Courier New" w:cs="Courier New" w:hint="default"/>
+      </w:rPr>
+    </w:lvl>
+    <w:lvl w:ilvl="5" w:tplc="04090005" w:tentative="1">
+      <w:start w:val="1"/>
+      <w:numFmt w:val="bullet"/>
+      <w:lvlText w:val=""/>
+      <w:lvlJc w:val="left"/>
+      <w:pPr>
+        <w:ind w:left="4320" w:hanging="360"/>
+      </w:pPr>
+      <w:rPr>
+        <w:rFonts w:ascii="Wingdings" w:hAnsi="Wingdings" w:hint="default"/>
+      </w:rPr>
+    </w:lvl>
+    <w:lvl w:ilvl="6" w:tplc="04090001" w:tentative="1">
+      <w:start w:val="1"/>
+      <w:numFmt w:val="bullet"/>
+      <w:lvlText w:val=""/>
+      <w:lvlJc w:val="left"/>
+      <w:pPr>
+        <w:ind w:left="5040" w:hanging="360"/>
+      </w:pPr>
+      <w:rPr>
+        <w:rFonts w:ascii="Symbol" w:hAnsi="Symbol" w:hint="default"/>
+      </w:rPr>
+    </w:lvl>
+    <w:lvl w:ilvl="7" w:tplc="04090003" w:tentative="1">
+      <w:start w:val="1"/>
+      <w:numFmt w:val="bullet"/>
+      <w:lvlText w:val="o"/>
+      <w:lvlJc w:val="left"/>
+      <w:pPr>
+        <w:ind w:left="5760" w:hanging="360"/>
+      </w:pPr>
+      <w:rPr>
+        <w:rFonts w:ascii="Courier New" w:hAnsi="Courier New" w:cs="Courier New" w:hint="default"/>
+      </w:rPr>
+    </w:lvl>
+    <w:lvl w:ilvl="8" w:tplc="04090005" w:tentative="1">
+      <w:start w:val="1"/>
+      <w:numFmt w:val="bullet"/>
+      <w:lvlText w:val=""/>
+      <w:lvlJc w:val="left"/>
+      <w:pPr>
+        <w:ind w:left="6480" w:hanging="360"/>
+      </w:pPr>
+      <w:rPr>
+        <w:rFonts w:ascii="Wingdings" w:hAnsi="Wingdings" w:hint="default"/>
+      </w:rPr>
+    </w:lvl>
+  </w:abstractNum>
+  <w:abstractNum w:abstractNumId="2" w15:restartNumberingAfterBreak="0">
     <w:nsid w:val="17E60C44"/>
     <w:multiLevelType w:val="hybridMultilevel"/>
     <w:tmpl w:val="7F52088A"/>
@@ -885,7 +1696,456 @@
       </w:rPr>
     </w:lvl>
   </w:abstractNum>
-  <w:abstractNum w:abstractNumId="1" w15:restartNumberingAfterBreak="0">
+  <w:abstractNum w:abstractNumId="3" w15:restartNumberingAfterBreak="0">
+    <w:nsid w:val="1E2068C2"/>
+    <w:multiLevelType w:val="hybridMultilevel"/>
+    <w:tmpl w:val="3C2A656A"/>
+    <w:lvl w:ilvl="0" w:tplc="04090001">
+      <w:start w:val="1"/>
+      <w:numFmt w:val="bullet"/>
+      <w:lvlText w:val=""/>
+      <w:lvlJc w:val="left"/>
+      <w:rPr>
+        <w:rFonts w:ascii="Symbol" w:hAnsi="Symbol" w:hint="default"/>
+      </w:rPr>
+    </w:lvl>
+    <w:lvl w:ilvl="1" w:tplc="04090003">
+      <w:start w:val="1"/>
+      <w:numFmt w:val="bullet"/>
+      <w:lvlText w:val="o"/>
+      <w:lvlJc w:val="left"/>
+      <w:pPr>
+        <w:ind w:left="1440" w:hanging="360"/>
+      </w:pPr>
+      <w:rPr>
+        <w:rFonts w:ascii="Courier New" w:hAnsi="Courier New" w:cs="Courier New" w:hint="default"/>
+      </w:rPr>
+    </w:lvl>
+    <w:lvl w:ilvl="2" w:tplc="04090005" w:tentative="1">
+      <w:start w:val="1"/>
+      <w:numFmt w:val="bullet"/>
+      <w:lvlText w:val=""/>
+      <w:lvlJc w:val="left"/>
+      <w:pPr>
+        <w:ind w:left="2160" w:hanging="360"/>
+      </w:pPr>
+      <w:rPr>
+        <w:rFonts w:ascii="Wingdings" w:hAnsi="Wingdings" w:hint="default"/>
+      </w:rPr>
+    </w:lvl>
+    <w:lvl w:ilvl="3" w:tplc="04090001" w:tentative="1">
+      <w:start w:val="1"/>
+      <w:numFmt w:val="bullet"/>
+      <w:lvlText w:val=""/>
+      <w:lvlJc w:val="left"/>
+      <w:pPr>
+        <w:ind w:left="2880" w:hanging="360"/>
+      </w:pPr>
+      <w:rPr>
+        <w:rFonts w:ascii="Symbol" w:hAnsi="Symbol" w:hint="default"/>
+      </w:rPr>
+    </w:lvl>
+    <w:lvl w:ilvl="4" w:tplc="04090003" w:tentative="1">
+      <w:start w:val="1"/>
+      <w:numFmt w:val="bullet"/>
+      <w:lvlText w:val="o"/>
+      <w:lvlJc w:val="left"/>
+      <w:pPr>
+        <w:ind w:left="3600" w:hanging="360"/>
+      </w:pPr>
+      <w:rPr>
+        <w:rFonts w:ascii="Courier New" w:hAnsi="Courier New" w:cs="Courier New" w:hint="default"/>
+      </w:rPr>
+    </w:lvl>
+    <w:lvl w:ilvl="5" w:tplc="04090005" w:tentative="1">
+      <w:start w:val="1"/>
+      <w:numFmt w:val="bullet"/>
+      <w:lvlText w:val=""/>
+      <w:lvlJc w:val="left"/>
+      <w:pPr>
+        <w:ind w:left="4320" w:hanging="360"/>
+      </w:pPr>
+      <w:rPr>
+        <w:rFonts w:ascii="Wingdings" w:hAnsi="Wingdings" w:hint="default"/>
+      </w:rPr>
+    </w:lvl>
+    <w:lvl w:ilvl="6" w:tplc="04090001" w:tentative="1">
+      <w:start w:val="1"/>
+      <w:numFmt w:val="bullet"/>
+      <w:lvlText w:val=""/>
+      <w:lvlJc w:val="left"/>
+      <w:pPr>
+        <w:ind w:left="5040" w:hanging="360"/>
+      </w:pPr>
+      <w:rPr>
+        <w:rFonts w:ascii="Symbol" w:hAnsi="Symbol" w:hint="default"/>
+      </w:rPr>
+    </w:lvl>
+    <w:lvl w:ilvl="7" w:tplc="04090003" w:tentative="1">
+      <w:start w:val="1"/>
+      <w:numFmt w:val="bullet"/>
+      <w:lvlText w:val="o"/>
+      <w:lvlJc w:val="left"/>
+      <w:pPr>
+        <w:ind w:left="5760" w:hanging="360"/>
+      </w:pPr>
+      <w:rPr>
+        <w:rFonts w:ascii="Courier New" w:hAnsi="Courier New" w:cs="Courier New" w:hint="default"/>
+      </w:rPr>
+    </w:lvl>
+    <w:lvl w:ilvl="8" w:tplc="04090005" w:tentative="1">
+      <w:start w:val="1"/>
+      <w:numFmt w:val="bullet"/>
+      <w:lvlText w:val=""/>
+      <w:lvlJc w:val="left"/>
+      <w:pPr>
+        <w:ind w:left="6480" w:hanging="360"/>
+      </w:pPr>
+      <w:rPr>
+        <w:rFonts w:ascii="Wingdings" w:hAnsi="Wingdings" w:hint="default"/>
+      </w:rPr>
+    </w:lvl>
+  </w:abstractNum>
+  <w:abstractNum w:abstractNumId="4" w15:restartNumberingAfterBreak="0">
+    <w:nsid w:val="1E9B68DD"/>
+    <w:multiLevelType w:val="hybridMultilevel"/>
+    <w:tmpl w:val="45C04532"/>
+    <w:lvl w:ilvl="0" w:tplc="04090001">
+      <w:start w:val="1"/>
+      <w:numFmt w:val="bullet"/>
+      <w:lvlText w:val=""/>
+      <w:lvlJc w:val="left"/>
+      <w:pPr>
+        <w:ind w:left="360" w:hanging="360"/>
+      </w:pPr>
+      <w:rPr>
+        <w:rFonts w:ascii="Symbol" w:hAnsi="Symbol" w:hint="default"/>
+      </w:rPr>
+    </w:lvl>
+    <w:lvl w:ilvl="1" w:tplc="04090003" w:tentative="1">
+      <w:start w:val="1"/>
+      <w:numFmt w:val="bullet"/>
+      <w:lvlText w:val="o"/>
+      <w:lvlJc w:val="left"/>
+      <w:pPr>
+        <w:ind w:left="1080" w:hanging="360"/>
+      </w:pPr>
+      <w:rPr>
+        <w:rFonts w:ascii="Courier New" w:hAnsi="Courier New" w:cs="Courier New" w:hint="default"/>
+      </w:rPr>
+    </w:lvl>
+    <w:lvl w:ilvl="2" w:tplc="04090005" w:tentative="1">
+      <w:start w:val="1"/>
+      <w:numFmt w:val="bullet"/>
+      <w:lvlText w:val=""/>
+      <w:lvlJc w:val="left"/>
+      <w:pPr>
+        <w:ind w:left="1800" w:hanging="360"/>
+      </w:pPr>
+      <w:rPr>
+        <w:rFonts w:ascii="Wingdings" w:hAnsi="Wingdings" w:hint="default"/>
+      </w:rPr>
+    </w:lvl>
+    <w:lvl w:ilvl="3" w:tplc="04090001" w:tentative="1">
+      <w:start w:val="1"/>
+      <w:numFmt w:val="bullet"/>
+      <w:lvlText w:val=""/>
+      <w:lvlJc w:val="left"/>
+      <w:pPr>
+        <w:ind w:left="2520" w:hanging="360"/>
+      </w:pPr>
+      <w:rPr>
+        <w:rFonts w:ascii="Symbol" w:hAnsi="Symbol" w:hint="default"/>
+      </w:rPr>
+    </w:lvl>
+    <w:lvl w:ilvl="4" w:tplc="04090003" w:tentative="1">
+      <w:start w:val="1"/>
+      <w:numFmt w:val="bullet"/>
+      <w:lvlText w:val="o"/>
+      <w:lvlJc w:val="left"/>
+      <w:pPr>
+        <w:ind w:left="3240" w:hanging="360"/>
+      </w:pPr>
+      <w:rPr>
+        <w:rFonts w:ascii="Courier New" w:hAnsi="Courier New" w:cs="Courier New" w:hint="default"/>
+      </w:rPr>
+    </w:lvl>
+    <w:lvl w:ilvl="5" w:tplc="04090005" w:tentative="1">
+      <w:start w:val="1"/>
+      <w:numFmt w:val="bullet"/>
+      <w:lvlText w:val=""/>
+      <w:lvlJc w:val="left"/>
+      <w:pPr>
+        <w:ind w:left="3960" w:hanging="360"/>
+      </w:pPr>
+      <w:rPr>
+        <w:rFonts w:ascii="Wingdings" w:hAnsi="Wingdings" w:hint="default"/>
+      </w:rPr>
+    </w:lvl>
+    <w:lvl w:ilvl="6" w:tplc="04090001" w:tentative="1">
+      <w:start w:val="1"/>
+      <w:numFmt w:val="bullet"/>
+      <w:lvlText w:val=""/>
+      <w:lvlJc w:val="left"/>
+      <w:pPr>
+        <w:ind w:left="4680" w:hanging="360"/>
+      </w:pPr>
+      <w:rPr>
+        <w:rFonts w:ascii="Symbol" w:hAnsi="Symbol" w:hint="default"/>
+      </w:rPr>
+    </w:lvl>
+    <w:lvl w:ilvl="7" w:tplc="04090003" w:tentative="1">
+      <w:start w:val="1"/>
+      <w:numFmt w:val="bullet"/>
+      <w:lvlText w:val="o"/>
+      <w:lvlJc w:val="left"/>
+      <w:pPr>
+        <w:ind w:left="5400" w:hanging="360"/>
+      </w:pPr>
+      <w:rPr>
+        <w:rFonts w:ascii="Courier New" w:hAnsi="Courier New" w:cs="Courier New" w:hint="default"/>
+      </w:rPr>
+    </w:lvl>
+    <w:lvl w:ilvl="8" w:tplc="04090005" w:tentative="1">
+      <w:start w:val="1"/>
+      <w:numFmt w:val="bullet"/>
+      <w:lvlText w:val=""/>
+      <w:lvlJc w:val="left"/>
+      <w:pPr>
+        <w:ind w:left="6120" w:hanging="360"/>
+      </w:pPr>
+      <w:rPr>
+        <w:rFonts w:ascii="Wingdings" w:hAnsi="Wingdings" w:hint="default"/>
+      </w:rPr>
+    </w:lvl>
+  </w:abstractNum>
+  <w:abstractNum w:abstractNumId="5" w15:restartNumberingAfterBreak="0">
+    <w:nsid w:val="23BC250E"/>
+    <w:multiLevelType w:val="hybridMultilevel"/>
+    <w:tmpl w:val="A5482EDC"/>
+    <w:lvl w:ilvl="0" w:tplc="04090001">
+      <w:start w:val="1"/>
+      <w:numFmt w:val="bullet"/>
+      <w:lvlText w:val=""/>
+      <w:lvlJc w:val="left"/>
+      <w:pPr>
+        <w:ind w:left="720" w:hanging="360"/>
+      </w:pPr>
+      <w:rPr>
+        <w:rFonts w:ascii="Symbol" w:hAnsi="Symbol" w:hint="default"/>
+      </w:rPr>
+    </w:lvl>
+    <w:lvl w:ilvl="1" w:tplc="04090003" w:tentative="1">
+      <w:start w:val="1"/>
+      <w:numFmt w:val="bullet"/>
+      <w:lvlText w:val="o"/>
+      <w:lvlJc w:val="left"/>
+      <w:pPr>
+        <w:ind w:left="1440" w:hanging="360"/>
+      </w:pPr>
+      <w:rPr>
+        <w:rFonts w:ascii="Courier New" w:hAnsi="Courier New" w:cs="Courier New" w:hint="default"/>
+      </w:rPr>
+    </w:lvl>
+    <w:lvl w:ilvl="2" w:tplc="04090005" w:tentative="1">
+      <w:start w:val="1"/>
+      <w:numFmt w:val="bullet"/>
+      <w:lvlText w:val=""/>
+      <w:lvlJc w:val="left"/>
+      <w:pPr>
+        <w:ind w:left="2160" w:hanging="360"/>
+      </w:pPr>
+      <w:rPr>
+        <w:rFonts w:ascii="Wingdings" w:hAnsi="Wingdings" w:hint="default"/>
+      </w:rPr>
+    </w:lvl>
+    <w:lvl w:ilvl="3" w:tplc="04090001" w:tentative="1">
+      <w:start w:val="1"/>
+      <w:numFmt w:val="bullet"/>
+      <w:lvlText w:val=""/>
+      <w:lvlJc w:val="left"/>
+      <w:pPr>
+        <w:ind w:left="2880" w:hanging="360"/>
+      </w:pPr>
+      <w:rPr>
+        <w:rFonts w:ascii="Symbol" w:hAnsi="Symbol" w:hint="default"/>
+      </w:rPr>
+    </w:lvl>
+    <w:lvl w:ilvl="4" w:tplc="04090003" w:tentative="1">
+      <w:start w:val="1"/>
+      <w:numFmt w:val="bullet"/>
+      <w:lvlText w:val="o"/>
+      <w:lvlJc w:val="left"/>
+      <w:pPr>
+        <w:ind w:left="3600" w:hanging="360"/>
+      </w:pPr>
+      <w:rPr>
+        <w:rFonts w:ascii="Courier New" w:hAnsi="Courier New" w:cs="Courier New" w:hint="default"/>
+      </w:rPr>
+    </w:lvl>
+    <w:lvl w:ilvl="5" w:tplc="04090005" w:tentative="1">
+      <w:start w:val="1"/>
+      <w:numFmt w:val="bullet"/>
+      <w:lvlText w:val=""/>
+      <w:lvlJc w:val="left"/>
+      <w:pPr>
+        <w:ind w:left="4320" w:hanging="360"/>
+      </w:pPr>
+      <w:rPr>
+        <w:rFonts w:ascii="Wingdings" w:hAnsi="Wingdings" w:hint="default"/>
+      </w:rPr>
+    </w:lvl>
+    <w:lvl w:ilvl="6" w:tplc="04090001" w:tentative="1">
+      <w:start w:val="1"/>
+      <w:numFmt w:val="bullet"/>
+      <w:lvlText w:val=""/>
+      <w:lvlJc w:val="left"/>
+      <w:pPr>
+        <w:ind w:left="5040" w:hanging="360"/>
+      </w:pPr>
+      <w:rPr>
+        <w:rFonts w:ascii="Symbol" w:hAnsi="Symbol" w:hint="default"/>
+      </w:rPr>
+    </w:lvl>
+    <w:lvl w:ilvl="7" w:tplc="04090003" w:tentative="1">
+      <w:start w:val="1"/>
+      <w:numFmt w:val="bullet"/>
+      <w:lvlText w:val="o"/>
+      <w:lvlJc w:val="left"/>
+      <w:pPr>
+        <w:ind w:left="5760" w:hanging="360"/>
+      </w:pPr>
+      <w:rPr>
+        <w:rFonts w:ascii="Courier New" w:hAnsi="Courier New" w:cs="Courier New" w:hint="default"/>
+      </w:rPr>
+    </w:lvl>
+    <w:lvl w:ilvl="8" w:tplc="04090005" w:tentative="1">
+      <w:start w:val="1"/>
+      <w:numFmt w:val="bullet"/>
+      <w:lvlText w:val=""/>
+      <w:lvlJc w:val="left"/>
+      <w:pPr>
+        <w:ind w:left="6480" w:hanging="360"/>
+      </w:pPr>
+      <w:rPr>
+        <w:rFonts w:ascii="Wingdings" w:hAnsi="Wingdings" w:hint="default"/>
+      </w:rPr>
+    </w:lvl>
+  </w:abstractNum>
+  <w:abstractNum w:abstractNumId="6" w15:restartNumberingAfterBreak="0">
+    <w:nsid w:val="27E24197"/>
+    <w:multiLevelType w:val="hybridMultilevel"/>
+    <w:tmpl w:val="E8B87C7E"/>
+    <w:lvl w:ilvl="0" w:tplc="04090001">
+      <w:start w:val="1"/>
+      <w:numFmt w:val="bullet"/>
+      <w:lvlText w:val=""/>
+      <w:lvlJc w:val="left"/>
+      <w:pPr>
+        <w:ind w:left="1439" w:hanging="360"/>
+      </w:pPr>
+      <w:rPr>
+        <w:rFonts w:ascii="Symbol" w:hAnsi="Symbol" w:hint="default"/>
+      </w:rPr>
+    </w:lvl>
+    <w:lvl w:ilvl="1" w:tplc="04090003" w:tentative="1">
+      <w:start w:val="1"/>
+      <w:numFmt w:val="bullet"/>
+      <w:lvlText w:val="o"/>
+      <w:lvlJc w:val="left"/>
+      <w:pPr>
+        <w:ind w:left="2159" w:hanging="360"/>
+      </w:pPr>
+      <w:rPr>
+        <w:rFonts w:ascii="Courier New" w:hAnsi="Courier New" w:cs="Courier New" w:hint="default"/>
+      </w:rPr>
+    </w:lvl>
+    <w:lvl w:ilvl="2" w:tplc="04090005" w:tentative="1">
+      <w:start w:val="1"/>
+      <w:numFmt w:val="bullet"/>
+      <w:lvlText w:val=""/>
+      <w:lvlJc w:val="left"/>
+      <w:pPr>
+        <w:ind w:left="2879" w:hanging="360"/>
+      </w:pPr>
+      <w:rPr>
+        <w:rFonts w:ascii="Wingdings" w:hAnsi="Wingdings" w:hint="default"/>
+      </w:rPr>
+    </w:lvl>
+    <w:lvl w:ilvl="3" w:tplc="04090001" w:tentative="1">
+      <w:start w:val="1"/>
+      <w:numFmt w:val="bullet"/>
+      <w:lvlText w:val=""/>
+      <w:lvlJc w:val="left"/>
+      <w:pPr>
+        <w:ind w:left="3599" w:hanging="360"/>
+      </w:pPr>
+      <w:rPr>
+        <w:rFonts w:ascii="Symbol" w:hAnsi="Symbol" w:hint="default"/>
+      </w:rPr>
+    </w:lvl>
+    <w:lvl w:ilvl="4" w:tplc="04090003" w:tentative="1">
+      <w:start w:val="1"/>
+      <w:numFmt w:val="bullet"/>
+      <w:lvlText w:val="o"/>
+      <w:lvlJc w:val="left"/>
+      <w:pPr>
+        <w:ind w:left="4319" w:hanging="360"/>
+      </w:pPr>
+      <w:rPr>
+        <w:rFonts w:ascii="Courier New" w:hAnsi="Courier New" w:cs="Courier New" w:hint="default"/>
+      </w:rPr>
+    </w:lvl>
+    <w:lvl w:ilvl="5" w:tplc="04090005" w:tentative="1">
+      <w:start w:val="1"/>
+      <w:numFmt w:val="bullet"/>
+      <w:lvlText w:val=""/>
+      <w:lvlJc w:val="left"/>
+      <w:pPr>
+        <w:ind w:left="5039" w:hanging="360"/>
+      </w:pPr>
+      <w:rPr>
+        <w:rFonts w:ascii="Wingdings" w:hAnsi="Wingdings" w:hint="default"/>
+      </w:rPr>
+    </w:lvl>
+    <w:lvl w:ilvl="6" w:tplc="04090001" w:tentative="1">
+      <w:start w:val="1"/>
+      <w:numFmt w:val="bullet"/>
+      <w:lvlText w:val=""/>
+      <w:lvlJc w:val="left"/>
+      <w:pPr>
+        <w:ind w:left="5759" w:hanging="360"/>
+      </w:pPr>
+      <w:rPr>
+        <w:rFonts w:ascii="Symbol" w:hAnsi="Symbol" w:hint="default"/>
+      </w:rPr>
+    </w:lvl>
+    <w:lvl w:ilvl="7" w:tplc="04090003" w:tentative="1">
+      <w:start w:val="1"/>
+      <w:numFmt w:val="bullet"/>
+      <w:lvlText w:val="o"/>
+      <w:lvlJc w:val="left"/>
+      <w:pPr>
+        <w:ind w:left="6479" w:hanging="360"/>
+      </w:pPr>
+      <w:rPr>
+        <w:rFonts w:ascii="Courier New" w:hAnsi="Courier New" w:cs="Courier New" w:hint="default"/>
+      </w:rPr>
+    </w:lvl>
+    <w:lvl w:ilvl="8" w:tplc="04090005" w:tentative="1">
+      <w:start w:val="1"/>
+      <w:numFmt w:val="bullet"/>
+      <w:lvlText w:val=""/>
+      <w:lvlJc w:val="left"/>
+      <w:pPr>
+        <w:ind w:left="7199" w:hanging="360"/>
+      </w:pPr>
+      <w:rPr>
+        <w:rFonts w:ascii="Wingdings" w:hAnsi="Wingdings" w:hint="default"/>
+      </w:rPr>
+    </w:lvl>
+  </w:abstractNum>
+  <w:abstractNum w:abstractNumId="7" w15:restartNumberingAfterBreak="0">
     <w:nsid w:val="357F16D8"/>
     <w:multiLevelType w:val="hybridMultilevel"/>
     <w:tmpl w:val="2854971C"/>
@@ -998,7 +2258,233 @@
       </w:rPr>
     </w:lvl>
   </w:abstractNum>
-  <w:abstractNum w:abstractNumId="2" w15:restartNumberingAfterBreak="0">
+  <w:abstractNum w:abstractNumId="8" w15:restartNumberingAfterBreak="0">
+    <w:nsid w:val="3BCD73B8"/>
+    <w:multiLevelType w:val="hybridMultilevel"/>
+    <w:tmpl w:val="6BA63908"/>
+    <w:lvl w:ilvl="0" w:tplc="04090001">
+      <w:start w:val="1"/>
+      <w:numFmt w:val="bullet"/>
+      <w:lvlText w:val=""/>
+      <w:lvlJc w:val="left"/>
+      <w:pPr>
+        <w:ind w:left="720" w:hanging="360"/>
+      </w:pPr>
+      <w:rPr>
+        <w:rFonts w:ascii="Symbol" w:hAnsi="Symbol" w:hint="default"/>
+      </w:rPr>
+    </w:lvl>
+    <w:lvl w:ilvl="1" w:tplc="04090003" w:tentative="1">
+      <w:start w:val="1"/>
+      <w:numFmt w:val="bullet"/>
+      <w:lvlText w:val="o"/>
+      <w:lvlJc w:val="left"/>
+      <w:pPr>
+        <w:ind w:left="1440" w:hanging="360"/>
+      </w:pPr>
+      <w:rPr>
+        <w:rFonts w:ascii="Courier New" w:hAnsi="Courier New" w:cs="Courier New" w:hint="default"/>
+      </w:rPr>
+    </w:lvl>
+    <w:lvl w:ilvl="2" w:tplc="04090005" w:tentative="1">
+      <w:start w:val="1"/>
+      <w:numFmt w:val="bullet"/>
+      <w:lvlText w:val=""/>
+      <w:lvlJc w:val="left"/>
+      <w:pPr>
+        <w:ind w:left="2160" w:hanging="360"/>
+      </w:pPr>
+      <w:rPr>
+        <w:rFonts w:ascii="Wingdings" w:hAnsi="Wingdings" w:hint="default"/>
+      </w:rPr>
+    </w:lvl>
+    <w:lvl w:ilvl="3" w:tplc="04090001" w:tentative="1">
+      <w:start w:val="1"/>
+      <w:numFmt w:val="bullet"/>
+      <w:lvlText w:val=""/>
+      <w:lvlJc w:val="left"/>
+      <w:pPr>
+        <w:ind w:left="2880" w:hanging="360"/>
+      </w:pPr>
+      <w:rPr>
+        <w:rFonts w:ascii="Symbol" w:hAnsi="Symbol" w:hint="default"/>
+      </w:rPr>
+    </w:lvl>
+    <w:lvl w:ilvl="4" w:tplc="04090003" w:tentative="1">
+      <w:start w:val="1"/>
+      <w:numFmt w:val="bullet"/>
+      <w:lvlText w:val="o"/>
+      <w:lvlJc w:val="left"/>
+      <w:pPr>
+        <w:ind w:left="3600" w:hanging="360"/>
+      </w:pPr>
+      <w:rPr>
+        <w:rFonts w:ascii="Courier New" w:hAnsi="Courier New" w:cs="Courier New" w:hint="default"/>
+      </w:rPr>
+    </w:lvl>
+    <w:lvl w:ilvl="5" w:tplc="04090005" w:tentative="1">
+      <w:start w:val="1"/>
+      <w:numFmt w:val="bullet"/>
+      <w:lvlText w:val=""/>
+      <w:lvlJc w:val="left"/>
+      <w:pPr>
+        <w:ind w:left="4320" w:hanging="360"/>
+      </w:pPr>
+      <w:rPr>
+        <w:rFonts w:ascii="Wingdings" w:hAnsi="Wingdings" w:hint="default"/>
+      </w:rPr>
+    </w:lvl>
+    <w:lvl w:ilvl="6" w:tplc="04090001" w:tentative="1">
+      <w:start w:val="1"/>
+      <w:numFmt w:val="bullet"/>
+      <w:lvlText w:val=""/>
+      <w:lvlJc w:val="left"/>
+      <w:pPr>
+        <w:ind w:left="5040" w:hanging="360"/>
+      </w:pPr>
+      <w:rPr>
+        <w:rFonts w:ascii="Symbol" w:hAnsi="Symbol" w:hint="default"/>
+      </w:rPr>
+    </w:lvl>
+    <w:lvl w:ilvl="7" w:tplc="04090003" w:tentative="1">
+      <w:start w:val="1"/>
+      <w:numFmt w:val="bullet"/>
+      <w:lvlText w:val="o"/>
+      <w:lvlJc w:val="left"/>
+      <w:pPr>
+        <w:ind w:left="5760" w:hanging="360"/>
+      </w:pPr>
+      <w:rPr>
+        <w:rFonts w:ascii="Courier New" w:hAnsi="Courier New" w:cs="Courier New" w:hint="default"/>
+      </w:rPr>
+    </w:lvl>
+    <w:lvl w:ilvl="8" w:tplc="04090005" w:tentative="1">
+      <w:start w:val="1"/>
+      <w:numFmt w:val="bullet"/>
+      <w:lvlText w:val=""/>
+      <w:lvlJc w:val="left"/>
+      <w:pPr>
+        <w:ind w:left="6480" w:hanging="360"/>
+      </w:pPr>
+      <w:rPr>
+        <w:rFonts w:ascii="Wingdings" w:hAnsi="Wingdings" w:hint="default"/>
+      </w:rPr>
+    </w:lvl>
+  </w:abstractNum>
+  <w:abstractNum w:abstractNumId="9" w15:restartNumberingAfterBreak="0">
+    <w:nsid w:val="4261360B"/>
+    <w:multiLevelType w:val="hybridMultilevel"/>
+    <w:tmpl w:val="23641DB8"/>
+    <w:lvl w:ilvl="0" w:tplc="04090001">
+      <w:start w:val="1"/>
+      <w:numFmt w:val="bullet"/>
+      <w:lvlText w:val=""/>
+      <w:lvlJc w:val="left"/>
+      <w:pPr>
+        <w:ind w:left="720" w:hanging="360"/>
+      </w:pPr>
+      <w:rPr>
+        <w:rFonts w:ascii="Symbol" w:hAnsi="Symbol" w:hint="default"/>
+      </w:rPr>
+    </w:lvl>
+    <w:lvl w:ilvl="1" w:tplc="04090003">
+      <w:start w:val="1"/>
+      <w:numFmt w:val="bullet"/>
+      <w:lvlText w:val="o"/>
+      <w:lvlJc w:val="left"/>
+      <w:pPr>
+        <w:ind w:left="1440" w:hanging="360"/>
+      </w:pPr>
+      <w:rPr>
+        <w:rFonts w:ascii="Courier New" w:hAnsi="Courier New" w:cs="Courier New" w:hint="default"/>
+      </w:rPr>
+    </w:lvl>
+    <w:lvl w:ilvl="2" w:tplc="04090005" w:tentative="1">
+      <w:start w:val="1"/>
+      <w:numFmt w:val="bullet"/>
+      <w:lvlText w:val=""/>
+      <w:lvlJc w:val="left"/>
+      <w:pPr>
+        <w:ind w:left="2160" w:hanging="360"/>
+      </w:pPr>
+      <w:rPr>
+        <w:rFonts w:ascii="Wingdings" w:hAnsi="Wingdings" w:hint="default"/>
+      </w:rPr>
+    </w:lvl>
+    <w:lvl w:ilvl="3" w:tplc="04090001" w:tentative="1">
+      <w:start w:val="1"/>
+      <w:numFmt w:val="bullet"/>
+      <w:lvlText w:val=""/>
+      <w:lvlJc w:val="left"/>
+      <w:pPr>
+        <w:ind w:left="2880" w:hanging="360"/>
+      </w:pPr>
+      <w:rPr>
+        <w:rFonts w:ascii="Symbol" w:hAnsi="Symbol" w:hint="default"/>
+      </w:rPr>
+    </w:lvl>
+    <w:lvl w:ilvl="4" w:tplc="04090003" w:tentative="1">
+      <w:start w:val="1"/>
+      <w:numFmt w:val="bullet"/>
+      <w:lvlText w:val="o"/>
+      <w:lvlJc w:val="left"/>
+      <w:pPr>
+        <w:ind w:left="3600" w:hanging="360"/>
+      </w:pPr>
+      <w:rPr>
+        <w:rFonts w:ascii="Courier New" w:hAnsi="Courier New" w:cs="Courier New" w:hint="default"/>
+      </w:rPr>
+    </w:lvl>
+    <w:lvl w:ilvl="5" w:tplc="04090005" w:tentative="1">
+      <w:start w:val="1"/>
+      <w:numFmt w:val="bullet"/>
+      <w:lvlText w:val=""/>
+      <w:lvlJc w:val="left"/>
+      <w:pPr>
+        <w:ind w:left="4320" w:hanging="360"/>
+      </w:pPr>
+      <w:rPr>
+        <w:rFonts w:ascii="Wingdings" w:hAnsi="Wingdings" w:hint="default"/>
+      </w:rPr>
+    </w:lvl>
+    <w:lvl w:ilvl="6" w:tplc="04090001" w:tentative="1">
+      <w:start w:val="1"/>
+      <w:numFmt w:val="bullet"/>
+      <w:lvlText w:val=""/>
+      <w:lvlJc w:val="left"/>
+      <w:pPr>
+        <w:ind w:left="5040" w:hanging="360"/>
+      </w:pPr>
+      <w:rPr>
+        <w:rFonts w:ascii="Symbol" w:hAnsi="Symbol" w:hint="default"/>
+      </w:rPr>
+    </w:lvl>
+    <w:lvl w:ilvl="7" w:tplc="04090003" w:tentative="1">
+      <w:start w:val="1"/>
+      <w:numFmt w:val="bullet"/>
+      <w:lvlText w:val="o"/>
+      <w:lvlJc w:val="left"/>
+      <w:pPr>
+        <w:ind w:left="5760" w:hanging="360"/>
+      </w:pPr>
+      <w:rPr>
+        <w:rFonts w:ascii="Courier New" w:hAnsi="Courier New" w:cs="Courier New" w:hint="default"/>
+      </w:rPr>
+    </w:lvl>
+    <w:lvl w:ilvl="8" w:tplc="04090005" w:tentative="1">
+      <w:start w:val="1"/>
+      <w:numFmt w:val="bullet"/>
+      <w:lvlText w:val=""/>
+      <w:lvlJc w:val="left"/>
+      <w:pPr>
+        <w:ind w:left="6480" w:hanging="360"/>
+      </w:pPr>
+      <w:rPr>
+        <w:rFonts w:ascii="Wingdings" w:hAnsi="Wingdings" w:hint="default"/>
+      </w:rPr>
+    </w:lvl>
+  </w:abstractNum>
+  <w:abstractNum w:abstractNumId="10" w15:restartNumberingAfterBreak="0">
     <w:nsid w:val="44F5299E"/>
     <w:multiLevelType w:val="hybridMultilevel"/>
     <w:tmpl w:val="A7ACE5F6"/>
@@ -1089,7 +2575,7 @@
       </w:pPr>
     </w:lvl>
   </w:abstractNum>
-  <w:abstractNum w:abstractNumId="3" w15:restartNumberingAfterBreak="0">
+  <w:abstractNum w:abstractNumId="11" w15:restartNumberingAfterBreak="0">
     <w:nsid w:val="4665478F"/>
     <w:multiLevelType w:val="hybridMultilevel"/>
     <w:tmpl w:val="0C846712"/>
@@ -1178,7 +2664,7 @@
       </w:pPr>
     </w:lvl>
   </w:abstractNum>
-  <w:abstractNum w:abstractNumId="4" w15:restartNumberingAfterBreak="0">
+  <w:abstractNum w:abstractNumId="12" w15:restartNumberingAfterBreak="0">
     <w:nsid w:val="4950468E"/>
     <w:multiLevelType w:val="hybridMultilevel"/>
     <w:tmpl w:val="15DCED7C"/>
@@ -1291,7 +2777,7 @@
       </w:rPr>
     </w:lvl>
   </w:abstractNum>
-  <w:abstractNum w:abstractNumId="5" w15:restartNumberingAfterBreak="0">
+  <w:abstractNum w:abstractNumId="13" w15:restartNumberingAfterBreak="0">
     <w:nsid w:val="49A86D26"/>
     <w:multiLevelType w:val="hybridMultilevel"/>
     <w:tmpl w:val="4C085412"/>
@@ -1404,7 +2890,340 @@
       </w:rPr>
     </w:lvl>
   </w:abstractNum>
-  <w:abstractNum w:abstractNumId="6" w15:restartNumberingAfterBreak="0">
+  <w:abstractNum w:abstractNumId="14" w15:restartNumberingAfterBreak="0">
+    <w:nsid w:val="4ECD4742"/>
+    <w:multiLevelType w:val="hybridMultilevel"/>
+    <w:tmpl w:val="E8F6EBBC"/>
+    <w:lvl w:ilvl="0" w:tplc="04090001">
+      <w:start w:val="1"/>
+      <w:numFmt w:val="bullet"/>
+      <w:lvlText w:val=""/>
+      <w:lvlJc w:val="left"/>
+      <w:rPr>
+        <w:rFonts w:ascii="Symbol" w:hAnsi="Symbol" w:hint="default"/>
+      </w:rPr>
+    </w:lvl>
+    <w:lvl w:ilvl="1" w:tplc="04090003" w:tentative="1">
+      <w:start w:val="1"/>
+      <w:numFmt w:val="bullet"/>
+      <w:lvlText w:val="o"/>
+      <w:lvlJc w:val="left"/>
+      <w:pPr>
+        <w:ind w:left="1416" w:hanging="360"/>
+      </w:pPr>
+      <w:rPr>
+        <w:rFonts w:ascii="Courier New" w:hAnsi="Courier New" w:cs="Courier New" w:hint="default"/>
+      </w:rPr>
+    </w:lvl>
+    <w:lvl w:ilvl="2" w:tplc="04090005" w:tentative="1">
+      <w:start w:val="1"/>
+      <w:numFmt w:val="bullet"/>
+      <w:lvlText w:val=""/>
+      <w:lvlJc w:val="left"/>
+      <w:pPr>
+        <w:ind w:left="2136" w:hanging="360"/>
+      </w:pPr>
+      <w:rPr>
+        <w:rFonts w:ascii="Wingdings" w:hAnsi="Wingdings" w:hint="default"/>
+      </w:rPr>
+    </w:lvl>
+    <w:lvl w:ilvl="3" w:tplc="04090001" w:tentative="1">
+      <w:start w:val="1"/>
+      <w:numFmt w:val="bullet"/>
+      <w:lvlText w:val=""/>
+      <w:lvlJc w:val="left"/>
+      <w:pPr>
+        <w:ind w:left="2856" w:hanging="360"/>
+      </w:pPr>
+      <w:rPr>
+        <w:rFonts w:ascii="Symbol" w:hAnsi="Symbol" w:hint="default"/>
+      </w:rPr>
+    </w:lvl>
+    <w:lvl w:ilvl="4" w:tplc="04090003" w:tentative="1">
+      <w:start w:val="1"/>
+      <w:numFmt w:val="bullet"/>
+      <w:lvlText w:val="o"/>
+      <w:lvlJc w:val="left"/>
+      <w:pPr>
+        <w:ind w:left="3576" w:hanging="360"/>
+      </w:pPr>
+      <w:rPr>
+        <w:rFonts w:ascii="Courier New" w:hAnsi="Courier New" w:cs="Courier New" w:hint="default"/>
+      </w:rPr>
+    </w:lvl>
+    <w:lvl w:ilvl="5" w:tplc="04090005" w:tentative="1">
+      <w:start w:val="1"/>
+      <w:numFmt w:val="bullet"/>
+      <w:lvlText w:val=""/>
+      <w:lvlJc w:val="left"/>
+      <w:pPr>
+        <w:ind w:left="4296" w:hanging="360"/>
+      </w:pPr>
+      <w:rPr>
+        <w:rFonts w:ascii="Wingdings" w:hAnsi="Wingdings" w:hint="default"/>
+      </w:rPr>
+    </w:lvl>
+    <w:lvl w:ilvl="6" w:tplc="04090001" w:tentative="1">
+      <w:start w:val="1"/>
+      <w:numFmt w:val="bullet"/>
+      <w:lvlText w:val=""/>
+      <w:lvlJc w:val="left"/>
+      <w:pPr>
+        <w:ind w:left="5016" w:hanging="360"/>
+      </w:pPr>
+      <w:rPr>
+        <w:rFonts w:ascii="Symbol" w:hAnsi="Symbol" w:hint="default"/>
+      </w:rPr>
+    </w:lvl>
+    <w:lvl w:ilvl="7" w:tplc="04090003" w:tentative="1">
+      <w:start w:val="1"/>
+      <w:numFmt w:val="bullet"/>
+      <w:lvlText w:val="o"/>
+      <w:lvlJc w:val="left"/>
+      <w:pPr>
+        <w:ind w:left="5736" w:hanging="360"/>
+      </w:pPr>
+      <w:rPr>
+        <w:rFonts w:ascii="Courier New" w:hAnsi="Courier New" w:cs="Courier New" w:hint="default"/>
+      </w:rPr>
+    </w:lvl>
+    <w:lvl w:ilvl="8" w:tplc="04090005" w:tentative="1">
+      <w:start w:val="1"/>
+      <w:numFmt w:val="bullet"/>
+      <w:lvlText w:val=""/>
+      <w:lvlJc w:val="left"/>
+      <w:pPr>
+        <w:ind w:left="6456" w:hanging="360"/>
+      </w:pPr>
+      <w:rPr>
+        <w:rFonts w:ascii="Wingdings" w:hAnsi="Wingdings" w:hint="default"/>
+      </w:rPr>
+    </w:lvl>
+  </w:abstractNum>
+  <w:abstractNum w:abstractNumId="15" w15:restartNumberingAfterBreak="0">
+    <w:nsid w:val="53AA6A43"/>
+    <w:multiLevelType w:val="hybridMultilevel"/>
+    <w:tmpl w:val="4DE609E2"/>
+    <w:lvl w:ilvl="0" w:tplc="04090001">
+      <w:start w:val="1"/>
+      <w:numFmt w:val="bullet"/>
+      <w:lvlText w:val=""/>
+      <w:lvlJc w:val="left"/>
+      <w:rPr>
+        <w:rFonts w:ascii="Symbol" w:hAnsi="Symbol" w:hint="default"/>
+      </w:rPr>
+    </w:lvl>
+    <w:lvl w:ilvl="1" w:tplc="04090003" w:tentative="1">
+      <w:start w:val="1"/>
+      <w:numFmt w:val="bullet"/>
+      <w:lvlText w:val="o"/>
+      <w:lvlJc w:val="left"/>
+      <w:pPr>
+        <w:ind w:left="1799" w:hanging="360"/>
+      </w:pPr>
+      <w:rPr>
+        <w:rFonts w:ascii="Courier New" w:hAnsi="Courier New" w:cs="Courier New" w:hint="default"/>
+      </w:rPr>
+    </w:lvl>
+    <w:lvl w:ilvl="2" w:tplc="04090005" w:tentative="1">
+      <w:start w:val="1"/>
+      <w:numFmt w:val="bullet"/>
+      <w:lvlText w:val=""/>
+      <w:lvlJc w:val="left"/>
+      <w:pPr>
+        <w:ind w:left="2519" w:hanging="360"/>
+      </w:pPr>
+      <w:rPr>
+        <w:rFonts w:ascii="Wingdings" w:hAnsi="Wingdings" w:hint="default"/>
+      </w:rPr>
+    </w:lvl>
+    <w:lvl w:ilvl="3" w:tplc="04090001" w:tentative="1">
+      <w:start w:val="1"/>
+      <w:numFmt w:val="bullet"/>
+      <w:lvlText w:val=""/>
+      <w:lvlJc w:val="left"/>
+      <w:pPr>
+        <w:ind w:left="3239" w:hanging="360"/>
+      </w:pPr>
+      <w:rPr>
+        <w:rFonts w:ascii="Symbol" w:hAnsi="Symbol" w:hint="default"/>
+      </w:rPr>
+    </w:lvl>
+    <w:lvl w:ilvl="4" w:tplc="04090003" w:tentative="1">
+      <w:start w:val="1"/>
+      <w:numFmt w:val="bullet"/>
+      <w:lvlText w:val="o"/>
+      <w:lvlJc w:val="left"/>
+      <w:pPr>
+        <w:ind w:left="3959" w:hanging="360"/>
+      </w:pPr>
+      <w:rPr>
+        <w:rFonts w:ascii="Courier New" w:hAnsi="Courier New" w:cs="Courier New" w:hint="default"/>
+      </w:rPr>
+    </w:lvl>
+    <w:lvl w:ilvl="5" w:tplc="04090005" w:tentative="1">
+      <w:start w:val="1"/>
+      <w:numFmt w:val="bullet"/>
+      <w:lvlText w:val=""/>
+      <w:lvlJc w:val="left"/>
+      <w:pPr>
+        <w:ind w:left="4679" w:hanging="360"/>
+      </w:pPr>
+      <w:rPr>
+        <w:rFonts w:ascii="Wingdings" w:hAnsi="Wingdings" w:hint="default"/>
+      </w:rPr>
+    </w:lvl>
+    <w:lvl w:ilvl="6" w:tplc="04090001" w:tentative="1">
+      <w:start w:val="1"/>
+      <w:numFmt w:val="bullet"/>
+      <w:lvlText w:val=""/>
+      <w:lvlJc w:val="left"/>
+      <w:pPr>
+        <w:ind w:left="5399" w:hanging="360"/>
+      </w:pPr>
+      <w:rPr>
+        <w:rFonts w:ascii="Symbol" w:hAnsi="Symbol" w:hint="default"/>
+      </w:rPr>
+    </w:lvl>
+    <w:lvl w:ilvl="7" w:tplc="04090003" w:tentative="1">
+      <w:start w:val="1"/>
+      <w:numFmt w:val="bullet"/>
+      <w:lvlText w:val="o"/>
+      <w:lvlJc w:val="left"/>
+      <w:pPr>
+        <w:ind w:left="6119" w:hanging="360"/>
+      </w:pPr>
+      <w:rPr>
+        <w:rFonts w:ascii="Courier New" w:hAnsi="Courier New" w:cs="Courier New" w:hint="default"/>
+      </w:rPr>
+    </w:lvl>
+    <w:lvl w:ilvl="8" w:tplc="04090005" w:tentative="1">
+      <w:start w:val="1"/>
+      <w:numFmt w:val="bullet"/>
+      <w:lvlText w:val=""/>
+      <w:lvlJc w:val="left"/>
+      <w:pPr>
+        <w:ind w:left="6839" w:hanging="360"/>
+      </w:pPr>
+      <w:rPr>
+        <w:rFonts w:ascii="Wingdings" w:hAnsi="Wingdings" w:hint="default"/>
+      </w:rPr>
+    </w:lvl>
+  </w:abstractNum>
+  <w:abstractNum w:abstractNumId="16" w15:restartNumberingAfterBreak="0">
+    <w:nsid w:val="54BF6C6B"/>
+    <w:multiLevelType w:val="hybridMultilevel"/>
+    <w:tmpl w:val="0BDC33B2"/>
+    <w:lvl w:ilvl="0" w:tplc="04090001">
+      <w:start w:val="1"/>
+      <w:numFmt w:val="bullet"/>
+      <w:lvlText w:val=""/>
+      <w:lvlJc w:val="left"/>
+      <w:pPr>
+        <w:ind w:left="720" w:hanging="360"/>
+      </w:pPr>
+      <w:rPr>
+        <w:rFonts w:ascii="Symbol" w:hAnsi="Symbol" w:hint="default"/>
+      </w:rPr>
+    </w:lvl>
+    <w:lvl w:ilvl="1" w:tplc="04090003" w:tentative="1">
+      <w:start w:val="1"/>
+      <w:numFmt w:val="bullet"/>
+      <w:lvlText w:val="o"/>
+      <w:lvlJc w:val="left"/>
+      <w:pPr>
+        <w:ind w:left="1440" w:hanging="360"/>
+      </w:pPr>
+      <w:rPr>
+        <w:rFonts w:ascii="Courier New" w:hAnsi="Courier New" w:cs="Courier New" w:hint="default"/>
+      </w:rPr>
+    </w:lvl>
+    <w:lvl w:ilvl="2" w:tplc="04090005" w:tentative="1">
+      <w:start w:val="1"/>
+      <w:numFmt w:val="bullet"/>
+      <w:lvlText w:val=""/>
+      <w:lvlJc w:val="left"/>
+      <w:pPr>
+        <w:ind w:left="2160" w:hanging="360"/>
+      </w:pPr>
+      <w:rPr>
+        <w:rFonts w:ascii="Wingdings" w:hAnsi="Wingdings" w:hint="default"/>
+      </w:rPr>
+    </w:lvl>
+    <w:lvl w:ilvl="3" w:tplc="04090001" w:tentative="1">
+      <w:start w:val="1"/>
+      <w:numFmt w:val="bullet"/>
+      <w:lvlText w:val=""/>
+      <w:lvlJc w:val="left"/>
+      <w:pPr>
+        <w:ind w:left="2880" w:hanging="360"/>
+      </w:pPr>
+      <w:rPr>
+        <w:rFonts w:ascii="Symbol" w:hAnsi="Symbol" w:hint="default"/>
+      </w:rPr>
+    </w:lvl>
+    <w:lvl w:ilvl="4" w:tplc="04090003" w:tentative="1">
+      <w:start w:val="1"/>
+      <w:numFmt w:val="bullet"/>
+      <w:lvlText w:val="o"/>
+      <w:lvlJc w:val="left"/>
+      <w:pPr>
+        <w:ind w:left="3600" w:hanging="360"/>
+      </w:pPr>
+      <w:rPr>
+        <w:rFonts w:ascii="Courier New" w:hAnsi="Courier New" w:cs="Courier New" w:hint="default"/>
+      </w:rPr>
+    </w:lvl>
+    <w:lvl w:ilvl="5" w:tplc="04090005" w:tentative="1">
+      <w:start w:val="1"/>
+      <w:numFmt w:val="bullet"/>
+      <w:lvlText w:val=""/>
+      <w:lvlJc w:val="left"/>
+      <w:pPr>
+        <w:ind w:left="4320" w:hanging="360"/>
+      </w:pPr>
+      <w:rPr>
+        <w:rFonts w:ascii="Wingdings" w:hAnsi="Wingdings" w:hint="default"/>
+      </w:rPr>
+    </w:lvl>
+    <w:lvl w:ilvl="6" w:tplc="04090001" w:tentative="1">
+      <w:start w:val="1"/>
+      <w:numFmt w:val="bullet"/>
+      <w:lvlText w:val=""/>
+      <w:lvlJc w:val="left"/>
+      <w:pPr>
+        <w:ind w:left="5040" w:hanging="360"/>
+      </w:pPr>
+      <w:rPr>
+        <w:rFonts w:ascii="Symbol" w:hAnsi="Symbol" w:hint="default"/>
+      </w:rPr>
+    </w:lvl>
+    <w:lvl w:ilvl="7" w:tplc="04090003" w:tentative="1">
+      <w:start w:val="1"/>
+      <w:numFmt w:val="bullet"/>
+      <w:lvlText w:val="o"/>
+      <w:lvlJc w:val="left"/>
+      <w:pPr>
+        <w:ind w:left="5760" w:hanging="360"/>
+      </w:pPr>
+      <w:rPr>
+        <w:rFonts w:ascii="Courier New" w:hAnsi="Courier New" w:cs="Courier New" w:hint="default"/>
+      </w:rPr>
+    </w:lvl>
+    <w:lvl w:ilvl="8" w:tplc="04090005" w:tentative="1">
+      <w:start w:val="1"/>
+      <w:numFmt w:val="bullet"/>
+      <w:lvlText w:val=""/>
+      <w:lvlJc w:val="left"/>
+      <w:pPr>
+        <w:ind w:left="6480" w:hanging="360"/>
+      </w:pPr>
+      <w:rPr>
+        <w:rFonts w:ascii="Wingdings" w:hAnsi="Wingdings" w:hint="default"/>
+      </w:rPr>
+    </w:lvl>
+  </w:abstractNum>
+  <w:abstractNum w:abstractNumId="17" w15:restartNumberingAfterBreak="0">
     <w:nsid w:val="5FD42172"/>
     <w:multiLevelType w:val="hybridMultilevel"/>
     <w:tmpl w:val="9104BDE8"/>
@@ -1517,7 +3336,117 @@
       </w:rPr>
     </w:lvl>
   </w:abstractNum>
-  <w:abstractNum w:abstractNumId="7" w15:restartNumberingAfterBreak="0">
+  <w:abstractNum w:abstractNumId="18" w15:restartNumberingAfterBreak="0">
+    <w:nsid w:val="6B584BE7"/>
+    <w:multiLevelType w:val="hybridMultilevel"/>
+    <w:tmpl w:val="5134CEFC"/>
+    <w:lvl w:ilvl="0" w:tplc="04090001">
+      <w:start w:val="1"/>
+      <w:numFmt w:val="bullet"/>
+      <w:lvlText w:val=""/>
+      <w:lvlJc w:val="left"/>
+      <w:rPr>
+        <w:rFonts w:ascii="Symbol" w:hAnsi="Symbol" w:hint="default"/>
+      </w:rPr>
+    </w:lvl>
+    <w:lvl w:ilvl="1" w:tplc="04090003" w:tentative="1">
+      <w:start w:val="1"/>
+      <w:numFmt w:val="bullet"/>
+      <w:lvlText w:val="o"/>
+      <w:lvlJc w:val="left"/>
+      <w:pPr>
+        <w:ind w:left="1416" w:hanging="360"/>
+      </w:pPr>
+      <w:rPr>
+        <w:rFonts w:ascii="Courier New" w:hAnsi="Courier New" w:cs="Courier New" w:hint="default"/>
+      </w:rPr>
+    </w:lvl>
+    <w:lvl w:ilvl="2" w:tplc="04090005" w:tentative="1">
+      <w:start w:val="1"/>
+      <w:numFmt w:val="bullet"/>
+      <w:lvlText w:val=""/>
+      <w:lvlJc w:val="left"/>
+      <w:pPr>
+        <w:ind w:left="2136" w:hanging="360"/>
+      </w:pPr>
+      <w:rPr>
+        <w:rFonts w:ascii="Wingdings" w:hAnsi="Wingdings" w:hint="default"/>
+      </w:rPr>
+    </w:lvl>
+    <w:lvl w:ilvl="3" w:tplc="04090001" w:tentative="1">
+      <w:start w:val="1"/>
+      <w:numFmt w:val="bullet"/>
+      <w:lvlText w:val=""/>
+      <w:lvlJc w:val="left"/>
+      <w:pPr>
+        <w:ind w:left="2856" w:hanging="360"/>
+      </w:pPr>
+      <w:rPr>
+        <w:rFonts w:ascii="Symbol" w:hAnsi="Symbol" w:hint="default"/>
+      </w:rPr>
+    </w:lvl>
+    <w:lvl w:ilvl="4" w:tplc="04090003" w:tentative="1">
+      <w:start w:val="1"/>
+      <w:numFmt w:val="bullet"/>
+      <w:lvlText w:val="o"/>
+      <w:lvlJc w:val="left"/>
+      <w:pPr>
+        <w:ind w:left="3576" w:hanging="360"/>
+      </w:pPr>
+      <w:rPr>
+        <w:rFonts w:ascii="Courier New" w:hAnsi="Courier New" w:cs="Courier New" w:hint="default"/>
+      </w:rPr>
+    </w:lvl>
+    <w:lvl w:ilvl="5" w:tplc="04090005" w:tentative="1">
+      <w:start w:val="1"/>
+      <w:numFmt w:val="bullet"/>
+      <w:lvlText w:val=""/>
+      <w:lvlJc w:val="left"/>
+      <w:pPr>
+        <w:ind w:left="4296" w:hanging="360"/>
+      </w:pPr>
+      <w:rPr>
+        <w:rFonts w:ascii="Wingdings" w:hAnsi="Wingdings" w:hint="default"/>
+      </w:rPr>
+    </w:lvl>
+    <w:lvl w:ilvl="6" w:tplc="04090001" w:tentative="1">
+      <w:start w:val="1"/>
+      <w:numFmt w:val="bullet"/>
+      <w:lvlText w:val=""/>
+      <w:lvlJc w:val="left"/>
+      <w:pPr>
+        <w:ind w:left="5016" w:hanging="360"/>
+      </w:pPr>
+      <w:rPr>
+        <w:rFonts w:ascii="Symbol" w:hAnsi="Symbol" w:hint="default"/>
+      </w:rPr>
+    </w:lvl>
+    <w:lvl w:ilvl="7" w:tplc="04090003" w:tentative="1">
+      <w:start w:val="1"/>
+      <w:numFmt w:val="bullet"/>
+      <w:lvlText w:val="o"/>
+      <w:lvlJc w:val="left"/>
+      <w:pPr>
+        <w:ind w:left="5736" w:hanging="360"/>
+      </w:pPr>
+      <w:rPr>
+        <w:rFonts w:ascii="Courier New" w:hAnsi="Courier New" w:cs="Courier New" w:hint="default"/>
+      </w:rPr>
+    </w:lvl>
+    <w:lvl w:ilvl="8" w:tplc="04090005" w:tentative="1">
+      <w:start w:val="1"/>
+      <w:numFmt w:val="bullet"/>
+      <w:lvlText w:val=""/>
+      <w:lvlJc w:val="left"/>
+      <w:pPr>
+        <w:ind w:left="6456" w:hanging="360"/>
+      </w:pPr>
+      <w:rPr>
+        <w:rFonts w:ascii="Wingdings" w:hAnsi="Wingdings" w:hint="default"/>
+      </w:rPr>
+    </w:lvl>
+  </w:abstractNum>
+  <w:abstractNum w:abstractNumId="19" w15:restartNumberingAfterBreak="0">
     <w:nsid w:val="6E2D164E"/>
     <w:multiLevelType w:val="hybridMultilevel"/>
     <w:tmpl w:val="AFC24A5C"/>
@@ -1630,7 +3559,7 @@
       </w:rPr>
     </w:lvl>
   </w:abstractNum>
-  <w:abstractNum w:abstractNumId="8" w15:restartNumberingAfterBreak="0">
+  <w:abstractNum w:abstractNumId="20" w15:restartNumberingAfterBreak="0">
     <w:nsid w:val="6F1F3915"/>
     <w:multiLevelType w:val="hybridMultilevel"/>
     <w:tmpl w:val="9FDADBD4"/>
@@ -1719,7 +3648,7 @@
       </w:pPr>
     </w:lvl>
   </w:abstractNum>
-  <w:abstractNum w:abstractNumId="9" w15:restartNumberingAfterBreak="0">
+  <w:abstractNum w:abstractNumId="21" w15:restartNumberingAfterBreak="0">
     <w:nsid w:val="71220576"/>
     <w:multiLevelType w:val="hybridMultilevel"/>
     <w:tmpl w:val="67640714"/>
@@ -1832,7 +3761,120 @@
       </w:rPr>
     </w:lvl>
   </w:abstractNum>
-  <w:abstractNum w:abstractNumId="10" w15:restartNumberingAfterBreak="0">
+  <w:abstractNum w:abstractNumId="22" w15:restartNumberingAfterBreak="0">
+    <w:nsid w:val="729E6F9C"/>
+    <w:multiLevelType w:val="hybridMultilevel"/>
+    <w:tmpl w:val="FFD2CB42"/>
+    <w:lvl w:ilvl="0" w:tplc="04090001">
+      <w:start w:val="1"/>
+      <w:numFmt w:val="bullet"/>
+      <w:lvlText w:val=""/>
+      <w:lvlJc w:val="left"/>
+      <w:pPr>
+        <w:ind w:left="360" w:hanging="360"/>
+      </w:pPr>
+      <w:rPr>
+        <w:rFonts w:ascii="Symbol" w:hAnsi="Symbol" w:hint="default"/>
+      </w:rPr>
+    </w:lvl>
+    <w:lvl w:ilvl="1" w:tplc="04090003" w:tentative="1">
+      <w:start w:val="1"/>
+      <w:numFmt w:val="bullet"/>
+      <w:lvlText w:val="o"/>
+      <w:lvlJc w:val="left"/>
+      <w:pPr>
+        <w:ind w:left="785" w:hanging="360"/>
+      </w:pPr>
+      <w:rPr>
+        <w:rFonts w:ascii="Courier New" w:hAnsi="Courier New" w:cs="Courier New" w:hint="default"/>
+      </w:rPr>
+    </w:lvl>
+    <w:lvl w:ilvl="2" w:tplc="04090005" w:tentative="1">
+      <w:start w:val="1"/>
+      <w:numFmt w:val="bullet"/>
+      <w:lvlText w:val=""/>
+      <w:lvlJc w:val="left"/>
+      <w:pPr>
+        <w:ind w:left="1505" w:hanging="360"/>
+      </w:pPr>
+      <w:rPr>
+        <w:rFonts w:ascii="Wingdings" w:hAnsi="Wingdings" w:hint="default"/>
+      </w:rPr>
+    </w:lvl>
+    <w:lvl w:ilvl="3" w:tplc="04090001" w:tentative="1">
+      <w:start w:val="1"/>
+      <w:numFmt w:val="bullet"/>
+      <w:lvlText w:val=""/>
+      <w:lvlJc w:val="left"/>
+      <w:pPr>
+        <w:ind w:left="2225" w:hanging="360"/>
+      </w:pPr>
+      <w:rPr>
+        <w:rFonts w:ascii="Symbol" w:hAnsi="Symbol" w:hint="default"/>
+      </w:rPr>
+    </w:lvl>
+    <w:lvl w:ilvl="4" w:tplc="04090003" w:tentative="1">
+      <w:start w:val="1"/>
+      <w:numFmt w:val="bullet"/>
+      <w:lvlText w:val="o"/>
+      <w:lvlJc w:val="left"/>
+      <w:pPr>
+        <w:ind w:left="2945" w:hanging="360"/>
+      </w:pPr>
+      <w:rPr>
+        <w:rFonts w:ascii="Courier New" w:hAnsi="Courier New" w:cs="Courier New" w:hint="default"/>
+      </w:rPr>
+    </w:lvl>
+    <w:lvl w:ilvl="5" w:tplc="04090005" w:tentative="1">
+      <w:start w:val="1"/>
+      <w:numFmt w:val="bullet"/>
+      <w:lvlText w:val=""/>
+      <w:lvlJc w:val="left"/>
+      <w:pPr>
+        <w:ind w:left="3665" w:hanging="360"/>
+      </w:pPr>
+      <w:rPr>
+        <w:rFonts w:ascii="Wingdings" w:hAnsi="Wingdings" w:hint="default"/>
+      </w:rPr>
+    </w:lvl>
+    <w:lvl w:ilvl="6" w:tplc="04090001" w:tentative="1">
+      <w:start w:val="1"/>
+      <w:numFmt w:val="bullet"/>
+      <w:lvlText w:val=""/>
+      <w:lvlJc w:val="left"/>
+      <w:pPr>
+        <w:ind w:left="4385" w:hanging="360"/>
+      </w:pPr>
+      <w:rPr>
+        <w:rFonts w:ascii="Symbol" w:hAnsi="Symbol" w:hint="default"/>
+      </w:rPr>
+    </w:lvl>
+    <w:lvl w:ilvl="7" w:tplc="04090003" w:tentative="1">
+      <w:start w:val="1"/>
+      <w:numFmt w:val="bullet"/>
+      <w:lvlText w:val="o"/>
+      <w:lvlJc w:val="left"/>
+      <w:pPr>
+        <w:ind w:left="5105" w:hanging="360"/>
+      </w:pPr>
+      <w:rPr>
+        <w:rFonts w:ascii="Courier New" w:hAnsi="Courier New" w:cs="Courier New" w:hint="default"/>
+      </w:rPr>
+    </w:lvl>
+    <w:lvl w:ilvl="8" w:tplc="04090005" w:tentative="1">
+      <w:start w:val="1"/>
+      <w:numFmt w:val="bullet"/>
+      <w:lvlText w:val=""/>
+      <w:lvlJc w:val="left"/>
+      <w:pPr>
+        <w:ind w:left="5825" w:hanging="360"/>
+      </w:pPr>
+      <w:rPr>
+        <w:rFonts w:ascii="Wingdings" w:hAnsi="Wingdings" w:hint="default"/>
+      </w:rPr>
+    </w:lvl>
+  </w:abstractNum>
+  <w:abstractNum w:abstractNumId="23" w15:restartNumberingAfterBreak="0">
     <w:nsid w:val="7C313432"/>
     <w:multiLevelType w:val="hybridMultilevel"/>
     <w:tmpl w:val="5826119C"/>
@@ -1945,7 +3987,120 @@
       </w:rPr>
     </w:lvl>
   </w:abstractNum>
-  <w:abstractNum w:abstractNumId="11" w15:restartNumberingAfterBreak="0">
+  <w:abstractNum w:abstractNumId="24" w15:restartNumberingAfterBreak="0">
+    <w:nsid w:val="7D9E6515"/>
+    <w:multiLevelType w:val="hybridMultilevel"/>
+    <w:tmpl w:val="49BE6274"/>
+    <w:lvl w:ilvl="0" w:tplc="04090001">
+      <w:start w:val="1"/>
+      <w:numFmt w:val="bullet"/>
+      <w:lvlText w:val=""/>
+      <w:lvlJc w:val="left"/>
+      <w:pPr>
+        <w:ind w:left="720" w:hanging="360"/>
+      </w:pPr>
+      <w:rPr>
+        <w:rFonts w:ascii="Symbol" w:hAnsi="Symbol" w:hint="default"/>
+      </w:rPr>
+    </w:lvl>
+    <w:lvl w:ilvl="1" w:tplc="04090003" w:tentative="1">
+      <w:start w:val="1"/>
+      <w:numFmt w:val="bullet"/>
+      <w:lvlText w:val="o"/>
+      <w:lvlJc w:val="left"/>
+      <w:pPr>
+        <w:ind w:left="1440" w:hanging="360"/>
+      </w:pPr>
+      <w:rPr>
+        <w:rFonts w:ascii="Courier New" w:hAnsi="Courier New" w:cs="Courier New" w:hint="default"/>
+      </w:rPr>
+    </w:lvl>
+    <w:lvl w:ilvl="2" w:tplc="04090005" w:tentative="1">
+      <w:start w:val="1"/>
+      <w:numFmt w:val="bullet"/>
+      <w:lvlText w:val=""/>
+      <w:lvlJc w:val="left"/>
+      <w:pPr>
+        <w:ind w:left="2160" w:hanging="360"/>
+      </w:pPr>
+      <w:rPr>
+        <w:rFonts w:ascii="Wingdings" w:hAnsi="Wingdings" w:hint="default"/>
+      </w:rPr>
+    </w:lvl>
+    <w:lvl w:ilvl="3" w:tplc="04090001" w:tentative="1">
+      <w:start w:val="1"/>
+      <w:numFmt w:val="bullet"/>
+      <w:lvlText w:val=""/>
+      <w:lvlJc w:val="left"/>
+      <w:pPr>
+        <w:ind w:left="2880" w:hanging="360"/>
+      </w:pPr>
+      <w:rPr>
+        <w:rFonts w:ascii="Symbol" w:hAnsi="Symbol" w:hint="default"/>
+      </w:rPr>
+    </w:lvl>
+    <w:lvl w:ilvl="4" w:tplc="04090003" w:tentative="1">
+      <w:start w:val="1"/>
+      <w:numFmt w:val="bullet"/>
+      <w:lvlText w:val="o"/>
+      <w:lvlJc w:val="left"/>
+      <w:pPr>
+        <w:ind w:left="3600" w:hanging="360"/>
+      </w:pPr>
+      <w:rPr>
+        <w:rFonts w:ascii="Courier New" w:hAnsi="Courier New" w:cs="Courier New" w:hint="default"/>
+      </w:rPr>
+    </w:lvl>
+    <w:lvl w:ilvl="5" w:tplc="04090005" w:tentative="1">
+      <w:start w:val="1"/>
+      <w:numFmt w:val="bullet"/>
+      <w:lvlText w:val=""/>
+      <w:lvlJc w:val="left"/>
+      <w:pPr>
+        <w:ind w:left="4320" w:hanging="360"/>
+      </w:pPr>
+      <w:rPr>
+        <w:rFonts w:ascii="Wingdings" w:hAnsi="Wingdings" w:hint="default"/>
+      </w:rPr>
+    </w:lvl>
+    <w:lvl w:ilvl="6" w:tplc="04090001" w:tentative="1">
+      <w:start w:val="1"/>
+      <w:numFmt w:val="bullet"/>
+      <w:lvlText w:val=""/>
+      <w:lvlJc w:val="left"/>
+      <w:pPr>
+        <w:ind w:left="5040" w:hanging="360"/>
+      </w:pPr>
+      <w:rPr>
+        <w:rFonts w:ascii="Symbol" w:hAnsi="Symbol" w:hint="default"/>
+      </w:rPr>
+    </w:lvl>
+    <w:lvl w:ilvl="7" w:tplc="04090003" w:tentative="1">
+      <w:start w:val="1"/>
+      <w:numFmt w:val="bullet"/>
+      <w:lvlText w:val="o"/>
+      <w:lvlJc w:val="left"/>
+      <w:pPr>
+        <w:ind w:left="5760" w:hanging="360"/>
+      </w:pPr>
+      <w:rPr>
+        <w:rFonts w:ascii="Courier New" w:hAnsi="Courier New" w:cs="Courier New" w:hint="default"/>
+      </w:rPr>
+    </w:lvl>
+    <w:lvl w:ilvl="8" w:tplc="04090005" w:tentative="1">
+      <w:start w:val="1"/>
+      <w:numFmt w:val="bullet"/>
+      <w:lvlText w:val=""/>
+      <w:lvlJc w:val="left"/>
+      <w:pPr>
+        <w:ind w:left="6480" w:hanging="360"/>
+      </w:pPr>
+      <w:rPr>
+        <w:rFonts w:ascii="Wingdings" w:hAnsi="Wingdings" w:hint="default"/>
+      </w:rPr>
+    </w:lvl>
+  </w:abstractNum>
+  <w:abstractNum w:abstractNumId="25" w15:restartNumberingAfterBreak="0">
     <w:nsid w:val="7EA840FE"/>
     <w:multiLevelType w:val="hybridMultilevel"/>
     <w:tmpl w:val="3516D3BE"/>
@@ -2059,40 +4214,88 @@
     </w:lvl>
   </w:abstractNum>
   <w:num w:numId="1">
+    <w:abstractNumId w:val="10"/>
+  </w:num>
+  <w:num w:numId="2">
     <w:abstractNumId w:val="2"/>
   </w:num>
-  <w:num w:numId="2">
+  <w:num w:numId="3">
+    <w:abstractNumId w:val="13"/>
+  </w:num>
+  <w:num w:numId="4">
+    <w:abstractNumId w:val="7"/>
+  </w:num>
+  <w:num w:numId="5">
+    <w:abstractNumId w:val="17"/>
+  </w:num>
+  <w:num w:numId="6">
+    <w:abstractNumId w:val="25"/>
+  </w:num>
+  <w:num w:numId="7">
+    <w:abstractNumId w:val="23"/>
+  </w:num>
+  <w:num w:numId="8">
+    <w:abstractNumId w:val="19"/>
+  </w:num>
+  <w:num w:numId="9">
+    <w:abstractNumId w:val="12"/>
+  </w:num>
+  <w:num w:numId="10">
+    <w:abstractNumId w:val="21"/>
+  </w:num>
+  <w:num w:numId="11">
+    <w:abstractNumId w:val="20"/>
+  </w:num>
+  <w:num w:numId="12">
+    <w:abstractNumId w:val="11"/>
+  </w:num>
+  <w:num w:numId="13">
+    <w:abstractNumId w:val="16"/>
+  </w:num>
+  <w:num w:numId="14">
+    <w:abstractNumId w:val="1"/>
+  </w:num>
+  <w:num w:numId="15">
+    <w:abstractNumId w:val="24"/>
+  </w:num>
+  <w:num w:numId="16">
+    <w:abstractNumId w:val="8"/>
+  </w:num>
+  <w:num w:numId="17">
+    <w:abstractNumId w:val="5"/>
+  </w:num>
+  <w:num w:numId="18">
+    <w:abstractNumId w:val="10"/>
+    <w:lvlOverride w:ilvl="0">
+      <w:startOverride w:val="1"/>
+    </w:lvlOverride>
+  </w:num>
+  <w:num w:numId="19">
+    <w:abstractNumId w:val="4"/>
+  </w:num>
+  <w:num w:numId="20">
+    <w:abstractNumId w:val="3"/>
+  </w:num>
+  <w:num w:numId="21">
+    <w:abstractNumId w:val="14"/>
+  </w:num>
+  <w:num w:numId="22">
+    <w:abstractNumId w:val="6"/>
+  </w:num>
+  <w:num w:numId="23">
+    <w:abstractNumId w:val="9"/>
+  </w:num>
+  <w:num w:numId="24">
+    <w:abstractNumId w:val="18"/>
+  </w:num>
+  <w:num w:numId="25">
     <w:abstractNumId w:val="0"/>
   </w:num>
-  <w:num w:numId="3">
-    <w:abstractNumId w:val="5"/>
+  <w:num w:numId="26">
+    <w:abstractNumId w:val="15"/>
   </w:num>
-  <w:num w:numId="4">
-    <w:abstractNumId w:val="1"/>
-  </w:num>
-  <w:num w:numId="5">
-    <w:abstractNumId w:val="6"/>
-  </w:num>
-  <w:num w:numId="6">
-    <w:abstractNumId w:val="11"/>
-  </w:num>
-  <w:num w:numId="7">
-    <w:abstractNumId w:val="10"/>
-  </w:num>
-  <w:num w:numId="8">
-    <w:abstractNumId w:val="7"/>
-  </w:num>
-  <w:num w:numId="9">
-    <w:abstractNumId w:val="4"/>
-  </w:num>
-  <w:num w:numId="10">
-    <w:abstractNumId w:val="9"/>
-  </w:num>
-  <w:num w:numId="11">
-    <w:abstractNumId w:val="8"/>
-  </w:num>
-  <w:num w:numId="12">
-    <w:abstractNumId w:val="3"/>
+  <w:num w:numId="27">
+    <w:abstractNumId w:val="22"/>
   </w:num>
 </w:numbering>
 </file>
@@ -2619,6 +4822,45 @@
       <w:u w:val="single"/>
     </w:rPr>
   </w:style>
+  <w:style w:type="paragraph" w:styleId="Notedebasdepage">
+    <w:name w:val="footnote text"/>
+    <w:basedOn w:val="Normal"/>
+    <w:link w:val="NotedebasdepageCar"/>
+    <w:uiPriority w:val="99"/>
+    <w:semiHidden/>
+    <w:unhideWhenUsed/>
+    <w:rsid w:val="006D16ED"/>
+    <w:pPr>
+      <w:spacing w:after="0" w:line="240" w:lineRule="auto"/>
+    </w:pPr>
+    <w:rPr>
+      <w:sz w:val="20"/>
+      <w:szCs w:val="20"/>
+    </w:rPr>
+  </w:style>
+  <w:style w:type="character" w:customStyle="1" w:styleId="NotedebasdepageCar">
+    <w:name w:val="Note de bas de page Car"/>
+    <w:basedOn w:val="Policepardfaut"/>
+    <w:link w:val="Notedebasdepage"/>
+    <w:uiPriority w:val="99"/>
+    <w:semiHidden/>
+    <w:rsid w:val="006D16ED"/>
+    <w:rPr>
+      <w:sz w:val="20"/>
+      <w:szCs w:val="20"/>
+    </w:rPr>
+  </w:style>
+  <w:style w:type="character" w:styleId="Appelnotedebasdep">
+    <w:name w:val="footnote reference"/>
+    <w:basedOn w:val="Policepardfaut"/>
+    <w:uiPriority w:val="99"/>
+    <w:semiHidden/>
+    <w:unhideWhenUsed/>
+    <w:rsid w:val="006D16ED"/>
+    <w:rPr>
+      <w:vertAlign w:val="superscript"/>
+    </w:rPr>
+  </w:style>
 </w:styles>
 </file>
 
@@ -2915,4 +5157,16 @@
     </a:ext>
   </a:extLst>
 </a:theme>
+</file>
+
+<file path=customXml/item1.xml><?xml version="1.0" encoding="utf-8"?>
+<b:Sources xmlns:b="http://schemas.openxmlformats.org/officeDocument/2006/bibliography" xmlns="http://schemas.openxmlformats.org/officeDocument/2006/bibliography" SelectedStyle="\APASixthEditionOfficeOnline.xsl" StyleName="APA" Version="6"/>
+</file>
+
+<file path=customXml/itemProps1.xml><?xml version="1.0" encoding="utf-8"?>
+<ds:datastoreItem xmlns:ds="http://schemas.openxmlformats.org/officeDocument/2006/customXml" ds:itemID="{0082E16D-4060-4D02-B2A7-57F0165CFE56}">
+  <ds:schemaRefs>
+    <ds:schemaRef ds:uri="http://schemas.openxmlformats.org/officeDocument/2006/bibliography"/>
+  </ds:schemaRefs>
+</ds:datastoreItem>
 </file>
</xml_diff>